<commit_message>
🕸 Internship ended at 'HackerNoon'
</commit_message>
<xml_diff>
--- a/Kaushal Joshi - Web Developer.docx
+++ b/Kaushal Joshi - Web Developer.docx
@@ -46,8 +46,18 @@
             <w:sz w:val="22"/>
             <w:szCs w:val="22"/>
           </w:rPr>
-          <w:t>twitter.com/clumsy_coder</w:t>
+          <w:t>twitter.com/</w:t>
         </w:r>
+        <w:proofErr w:type="spellStart"/>
+        <w:r>
+          <w:rPr>
+            <w:rStyle w:val="Hyperlink"/>
+            <w:sz w:val="22"/>
+            <w:szCs w:val="22"/>
+          </w:rPr>
+          <w:t>clumsy_coder</w:t>
+        </w:r>
+        <w:proofErr w:type="spellEnd"/>
       </w:hyperlink>
       <w:r>
         <w:rPr>
@@ -96,6 +106,7 @@
         <w:t xml:space="preserve"> Blog: </w:t>
       </w:r>
       <w:hyperlink r:id="rId10" w:history="1">
+        <w:proofErr w:type="spellStart"/>
         <w:r>
           <w:rPr>
             <w:rStyle w:val="Hyperlink"/>
@@ -104,6 +115,7 @@
           </w:rPr>
           <w:t>clumsycoder.hashnode.dev</w:t>
         </w:r>
+        <w:proofErr w:type="spellEnd"/>
       </w:hyperlink>
     </w:p>
     <w:p>
@@ -147,7 +159,21 @@
           <w:sz w:val="22"/>
           <w:szCs w:val="22"/>
         </w:rPr>
-        <w:t xml:space="preserve">Contact: 80824 46387 </w:t>
+        <w:t xml:space="preserve">Contact: </w:t>
+      </w:r>
+      <w:r>
+        <w:rPr>
+          <w:sz w:val="22"/>
+          <w:szCs w:val="22"/>
+        </w:rPr>
+        <w:t xml:space="preserve">+91 </w:t>
+      </w:r>
+      <w:r>
+        <w:rPr>
+          <w:sz w:val="22"/>
+          <w:szCs w:val="22"/>
+        </w:rPr>
+        <w:t xml:space="preserve">80824 46387 </w:t>
       </w:r>
       <w:r>
         <w:rPr>
@@ -222,14 +248,25 @@
           <w:szCs w:val="22"/>
         </w:rPr>
       </w:pPr>
-      <w:r>
-        <w:rPr>
-          <w:rFonts w:ascii="Segoe UI" w:hAnsi="Segoe UI" w:cs="Segoe UI"/>
-          <w:b/>
-          <w:sz w:val="22"/>
-          <w:szCs w:val="22"/>
-        </w:rPr>
-        <w:t>Vidyalankar Institute of Technology</w:t>
+      <w:proofErr w:type="spellStart"/>
+      <w:r>
+        <w:rPr>
+          <w:rFonts w:ascii="Segoe UI" w:hAnsi="Segoe UI" w:cs="Segoe UI"/>
+          <w:b/>
+          <w:sz w:val="22"/>
+          <w:szCs w:val="22"/>
+        </w:rPr>
+        <w:t>Vidyalankar</w:t>
+      </w:r>
+      <w:proofErr w:type="spellEnd"/>
+      <w:r>
+        <w:rPr>
+          <w:rFonts w:ascii="Segoe UI" w:hAnsi="Segoe UI" w:cs="Segoe UI"/>
+          <w:b/>
+          <w:sz w:val="22"/>
+          <w:szCs w:val="22"/>
+        </w:rPr>
+        <w:t xml:space="preserve"> Institute of Technology</w:t>
       </w:r>
       <w:r>
         <w:rPr>
@@ -262,14 +299,25 @@
           <w:szCs w:val="22"/>
         </w:rPr>
       </w:pPr>
-      <w:r>
-        <w:rPr>
-          <w:rFonts w:ascii="Segoe UI" w:hAnsi="Segoe UI" w:cs="Segoe UI"/>
-          <w:i/>
-          <w:sz w:val="22"/>
-          <w:szCs w:val="22"/>
-        </w:rPr>
-        <w:t>Bachelor’s in Computer Engineering</w:t>
+      <w:proofErr w:type="gramStart"/>
+      <w:r>
+        <w:rPr>
+          <w:rFonts w:ascii="Segoe UI" w:hAnsi="Segoe UI" w:cs="Segoe UI"/>
+          <w:i/>
+          <w:sz w:val="22"/>
+          <w:szCs w:val="22"/>
+        </w:rPr>
+        <w:t>Bachelor’s</w:t>
+      </w:r>
+      <w:proofErr w:type="gramEnd"/>
+      <w:r>
+        <w:rPr>
+          <w:rFonts w:ascii="Segoe UI" w:hAnsi="Segoe UI" w:cs="Segoe UI"/>
+          <w:i/>
+          <w:sz w:val="22"/>
+          <w:szCs w:val="22"/>
+        </w:rPr>
+        <w:t xml:space="preserve"> in Computer Engineering</w:t>
       </w:r>
       <w:r>
         <w:rPr>
@@ -406,7 +454,9 @@
           <w:tab w:val="right" w:pos="10627"/>
         </w:tabs>
         <w:rPr>
-          <w:rFonts w:ascii="Segoe UI" w:hAnsi="Segoe UI" w:cs="Segoe UI"/>
+          <w:b/>
+          <w:sz w:val="22"/>
+          <w:szCs w:val="22"/>
         </w:rPr>
       </w:pPr>
     </w:p>
@@ -420,182 +470,6 @@
         </w:tabs>
         <w:rPr>
           <w:b/>
-          <w:sz w:val="22"/>
-          <w:szCs w:val="22"/>
-        </w:rPr>
-      </w:pPr>
-      <w:r>
-        <w:rPr>
-          <w:b/>
-          <w:sz w:val="22"/>
-          <w:szCs w:val="22"/>
-        </w:rPr>
-        <w:t>SKILLS &amp; INTERESTS</w:t>
-      </w:r>
-    </w:p>
-    <w:p>
-      <w:pPr>
-        <w:tabs>
-          <w:tab w:val="right" w:pos="9923"/>
-        </w:tabs>
-        <w:spacing w:after="80"/>
-        <w:rPr>
-          <w:rFonts w:ascii="Segoe UI" w:hAnsi="Segoe UI" w:cs="Segoe UI"/>
-        </w:rPr>
-      </w:pPr>
-      <w:r>
-        <w:rPr>
-          <w:rFonts w:ascii="Segoe UI" w:hAnsi="Segoe UI" w:cs="Segoe UI"/>
-          <w:b/>
-          <w:sz w:val="22"/>
-          <w:szCs w:val="22"/>
-        </w:rPr>
-        <w:t xml:space="preserve">Languages &amp; Frameworks: </w:t>
-      </w:r>
-      <w:r>
-        <w:rPr>
-          <w:rFonts w:ascii="Segoe UI" w:hAnsi="Segoe UI" w:cs="Segoe UI"/>
-        </w:rPr>
-        <w:t>JavaScript ES6</w:t>
-      </w:r>
-      <w:r>
-        <w:rPr>
-          <w:rFonts w:ascii="Segoe UI" w:hAnsi="Segoe UI" w:cs="Segoe UI"/>
-        </w:rPr>
-        <w:t>, React, Node, Express, MongoDB. Bulma,</w:t>
-      </w:r>
-    </w:p>
-    <w:p>
-      <w:pPr>
-        <w:tabs>
-          <w:tab w:val="right" w:pos="9923"/>
-        </w:tabs>
-        <w:spacing w:after="80"/>
-        <w:rPr>
-          <w:rFonts w:ascii="Segoe UI" w:hAnsi="Segoe UI" w:cs="Segoe UI"/>
-        </w:rPr>
-      </w:pPr>
-      <w:r>
-        <w:rPr>
-          <w:rFonts w:ascii="Segoe UI" w:hAnsi="Segoe UI" w:cs="Segoe UI"/>
-          <w:b/>
-          <w:sz w:val="22"/>
-          <w:szCs w:val="22"/>
-        </w:rPr>
-        <w:t>Skills:</w:t>
-      </w:r>
-      <w:r>
-        <w:rPr>
-          <w:rFonts w:ascii="Segoe UI" w:hAnsi="Segoe UI" w:cs="Segoe UI"/>
-          <w:sz w:val="22"/>
-          <w:szCs w:val="22"/>
-        </w:rPr>
-        <w:t xml:space="preserve"> </w:t>
-      </w:r>
-      <w:r>
-        <w:rPr>
-          <w:rFonts w:ascii="Segoe UI" w:hAnsi="Segoe UI" w:cs="Segoe UI"/>
-        </w:rPr>
-        <w:t>Design (Figma), Development (MERN Stack), Documenting (Notion, Markdown).</w:t>
-      </w:r>
-    </w:p>
-    <w:p>
-      <w:pPr>
-        <w:tabs>
-          <w:tab w:val="right" w:pos="9923"/>
-        </w:tabs>
-        <w:spacing w:after="80"/>
-        <w:rPr>
-          <w:rFonts w:ascii="Segoe UI" w:hAnsi="Segoe UI" w:cs="Segoe UI"/>
-          <w:sz w:val="22"/>
-          <w:szCs w:val="22"/>
-        </w:rPr>
-      </w:pPr>
-      <w:r>
-        <w:rPr>
-          <w:rFonts w:ascii="Segoe UI" w:hAnsi="Segoe UI" w:cs="Segoe UI"/>
-          <w:b/>
-          <w:sz w:val="22"/>
-          <w:szCs w:val="22"/>
-        </w:rPr>
-        <w:t>Non-Technical Skills:</w:t>
-      </w:r>
-      <w:r>
-        <w:rPr>
-          <w:rFonts w:ascii="Segoe UI" w:hAnsi="Segoe UI" w:cs="Segoe UI"/>
-          <w:sz w:val="22"/>
-          <w:szCs w:val="22"/>
-        </w:rPr>
-        <w:t xml:space="preserve"> </w:t>
-      </w:r>
-      <w:r>
-        <w:rPr>
-          <w:rFonts w:ascii="Segoe UI" w:hAnsi="Segoe UI" w:cs="Segoe UI"/>
-        </w:rPr>
-        <w:t>Note Taking, Public Speaking, Adaptability, Planning.</w:t>
-      </w:r>
-    </w:p>
-    <w:p>
-      <w:pPr>
-        <w:tabs>
-          <w:tab w:val="right" w:pos="9923"/>
-        </w:tabs>
-        <w:spacing w:after="80"/>
-        <w:rPr>
-          <w:rFonts w:ascii="Segoe UI" w:hAnsi="Segoe UI" w:cs="Segoe UI"/>
-          <w:sz w:val="22"/>
-          <w:szCs w:val="22"/>
-        </w:rPr>
-      </w:pPr>
-      <w:r>
-        <w:rPr>
-          <w:rFonts w:ascii="Segoe UI" w:hAnsi="Segoe UI" w:cs="Segoe UI"/>
-          <w:b/>
-          <w:sz w:val="22"/>
-          <w:szCs w:val="22"/>
-        </w:rPr>
-        <w:t>Interests:</w:t>
-      </w:r>
-      <w:r>
-        <w:rPr>
-          <w:rFonts w:ascii="Segoe UI" w:hAnsi="Segoe UI" w:cs="Segoe UI"/>
-          <w:sz w:val="22"/>
-          <w:szCs w:val="22"/>
-        </w:rPr>
-        <w:t xml:space="preserve"> </w:t>
-      </w:r>
-      <w:r>
-        <w:rPr>
-          <w:rFonts w:ascii="Segoe UI" w:hAnsi="Segoe UI" w:cs="Segoe UI"/>
-        </w:rPr>
-        <w:t>Film Studies, Computer Hardware &amp; Consumer Electronics, Reading.</w:t>
-      </w:r>
-    </w:p>
-    <w:p>
-      <w:pPr>
-        <w:pBdr>
-          <w:bottom w:val="single" w:sz="4" w:space="1" w:color="000000"/>
-        </w:pBdr>
-        <w:tabs>
-          <w:tab w:val="right" w:pos="10627"/>
-        </w:tabs>
-        <w:rPr>
-          <w:b/>
-          <w:sz w:val="22"/>
-          <w:szCs w:val="22"/>
-        </w:rPr>
-      </w:pPr>
-    </w:p>
-    <w:p>
-      <w:pPr>
-        <w:pBdr>
-          <w:bottom w:val="single" w:sz="4" w:space="1" w:color="000000"/>
-        </w:pBdr>
-        <w:tabs>
-          <w:tab w:val="right" w:pos="10627"/>
-        </w:tabs>
-        <w:rPr>
-          <w:b/>
           <w:smallCaps/>
           <w:sz w:val="22"/>
           <w:szCs w:val="22"/>
@@ -682,7 +556,16 @@
           <w:sz w:val="22"/>
           <w:szCs w:val="22"/>
         </w:rPr>
-        <w:t>Jan 2022 – Present</w:t>
+        <w:t xml:space="preserve">Jan 2022 – </w:t>
+      </w:r>
+      <w:r>
+        <w:rPr>
+          <w:rFonts w:ascii="Segoe UI" w:hAnsi="Segoe UI" w:cs="Segoe UI"/>
+          <w:i/>
+          <w:sz w:val="22"/>
+          <w:szCs w:val="22"/>
+        </w:rPr>
+        <w:t>Apr 2022</w:t>
       </w:r>
     </w:p>
     <w:p>
@@ -700,96 +583,13 @@
         <w:rPr>
           <w:rFonts w:ascii="Segoe UI" w:hAnsi="Segoe UI" w:cs="Segoe UI"/>
         </w:rPr>
-        <w:t>Responsible for automating testing by integrating with CI/CD</w:t>
-      </w:r>
-      <w:r>
-        <w:rPr>
-          <w:rFonts w:ascii="Segoe UI" w:hAnsi="Segoe UI" w:cs="Segoe UI"/>
-        </w:rPr>
-        <w:t xml:space="preserve">. </w:t>
-      </w:r>
-    </w:p>
-    <w:p>
-      <w:pPr>
-        <w:tabs>
-          <w:tab w:val="right" w:pos="10080"/>
-        </w:tabs>
-        <w:spacing w:line="220" w:lineRule="auto"/>
-        <w:rPr>
-          <w:rFonts w:ascii="Segoe UI" w:hAnsi="Segoe UI" w:cs="Segoe UI"/>
-          <w:b/>
-          <w:sz w:val="22"/>
-          <w:szCs w:val="22"/>
-        </w:rPr>
-      </w:pPr>
-      <w:r>
-        <w:rPr>
-          <w:rFonts w:ascii="Segoe UI" w:hAnsi="Segoe UI" w:cs="Segoe UI"/>
-          <w:b/>
-          <w:sz w:val="22"/>
-          <w:szCs w:val="22"/>
-        </w:rPr>
-        <w:t>TCR Innovation</w:t>
-      </w:r>
-      <w:r>
-        <w:rPr>
-          <w:rFonts w:ascii="Segoe UI" w:hAnsi="Segoe UI" w:cs="Segoe UI"/>
-          <w:b/>
-          <w:sz w:val="22"/>
-          <w:szCs w:val="22"/>
-        </w:rPr>
-        <w:tab/>
-        <w:t xml:space="preserve"> </w:t>
-      </w:r>
-      <w:r>
-        <w:rPr>
-          <w:rFonts w:ascii="Segoe UI" w:hAnsi="Segoe UI" w:cs="Segoe UI"/>
-          <w:b/>
-          <w:sz w:val="22"/>
-          <w:szCs w:val="22"/>
-        </w:rPr>
-        <w:t>Remote</w:t>
-      </w:r>
-    </w:p>
-    <w:p>
-      <w:pPr>
-        <w:tabs>
-          <w:tab w:val="right" w:pos="10080"/>
-        </w:tabs>
-        <w:spacing w:line="220" w:lineRule="auto"/>
-        <w:rPr>
-          <w:rFonts w:ascii="Segoe UI" w:hAnsi="Segoe UI" w:cs="Segoe UI"/>
-          <w:i/>
-          <w:sz w:val="22"/>
-          <w:szCs w:val="22"/>
-        </w:rPr>
-      </w:pPr>
-      <w:r>
-        <w:rPr>
-          <w:rFonts w:ascii="Segoe UI" w:hAnsi="Segoe UI" w:cs="Segoe UI"/>
-          <w:i/>
-          <w:sz w:val="22"/>
-          <w:szCs w:val="22"/>
-        </w:rPr>
-        <w:t>Backend Web Developer</w:t>
-      </w:r>
-      <w:r>
-        <w:rPr>
-          <w:rFonts w:ascii="Segoe UI" w:hAnsi="Segoe UI" w:cs="Segoe UI"/>
-          <w:i/>
-          <w:sz w:val="22"/>
-          <w:szCs w:val="22"/>
-        </w:rPr>
-        <w:tab/>
-      </w:r>
-      <w:r>
-        <w:rPr>
-          <w:rFonts w:ascii="Segoe UI" w:hAnsi="Segoe UI" w:cs="Segoe UI"/>
-          <w:i/>
-          <w:sz w:val="22"/>
-          <w:szCs w:val="22"/>
-        </w:rPr>
-        <w:t>Jun 2021 – Aug 2021</w:t>
+        <w:t>Developed end-to-end automation system with CI/CD</w:t>
+      </w:r>
+      <w:r>
+        <w:rPr>
+          <w:rFonts w:ascii="Segoe UI" w:hAnsi="Segoe UI" w:cs="Segoe UI"/>
+        </w:rPr>
+        <w:t>.</w:t>
       </w:r>
     </w:p>
     <w:p>
@@ -807,92 +607,7 @@
         <w:rPr>
           <w:rFonts w:ascii="Segoe UI" w:hAnsi="Segoe UI" w:cs="Segoe UI"/>
         </w:rPr>
-        <w:t>Developed a Blog application using Django and SQLite3 where people can share their thoughts and ideas with each other.</w:t>
-      </w:r>
-      <w:r>
-        <w:rPr>
-          <w:rFonts w:ascii="Segoe UI" w:hAnsi="Segoe UI" w:cs="Segoe UI"/>
-        </w:rPr>
-        <w:t xml:space="preserve"> </w:t>
-      </w:r>
-    </w:p>
-    <w:p>
-      <w:pPr>
-        <w:pBdr>
-          <w:bottom w:val="single" w:sz="4" w:space="1" w:color="000000"/>
-        </w:pBdr>
-        <w:tabs>
-          <w:tab w:val="right" w:pos="10627"/>
-        </w:tabs>
-        <w:rPr>
-          <w:b/>
-          <w:sz w:val="22"/>
-          <w:szCs w:val="22"/>
-        </w:rPr>
-      </w:pPr>
-    </w:p>
-    <w:p>
-      <w:pPr>
-        <w:pBdr>
-          <w:bottom w:val="single" w:sz="4" w:space="1" w:color="000000"/>
-        </w:pBdr>
-        <w:tabs>
-          <w:tab w:val="right" w:pos="10627"/>
-        </w:tabs>
-        <w:rPr>
-          <w:b/>
-          <w:sz w:val="22"/>
-          <w:szCs w:val="22"/>
-        </w:rPr>
-      </w:pPr>
-      <w:r>
-        <w:rPr>
-          <w:b/>
-          <w:sz w:val="22"/>
-          <w:szCs w:val="22"/>
-        </w:rPr>
-        <w:t>VOLUNTEER EXPERIENCE</w:t>
-      </w:r>
-    </w:p>
-    <w:p>
-      <w:pPr>
-        <w:tabs>
-          <w:tab w:val="right" w:pos="10080"/>
-        </w:tabs>
-        <w:spacing w:line="220" w:lineRule="auto"/>
-        <w:rPr>
-          <w:rFonts w:ascii="Segoe UI" w:hAnsi="Segoe UI" w:cs="Segoe UI"/>
-          <w:b/>
-          <w:sz w:val="22"/>
-          <w:szCs w:val="22"/>
-        </w:rPr>
-      </w:pPr>
-      <w:r>
-        <w:rPr>
-          <w:rFonts w:ascii="Segoe UI" w:hAnsi="Segoe UI" w:cs="Segoe UI"/>
-          <w:b/>
-          <w:sz w:val="22"/>
-          <w:szCs w:val="22"/>
-        </w:rPr>
-        <w:t>Google Developers Student Club – VIT Campus (GDSC VIT)</w:t>
-      </w:r>
-      <w:r>
-        <w:rPr>
-          <w:rFonts w:ascii="Segoe UI" w:hAnsi="Segoe UI" w:cs="Segoe UI"/>
-          <w:b/>
-          <w:sz w:val="22"/>
-          <w:szCs w:val="22"/>
-        </w:rPr>
-        <w:tab/>
-      </w:r>
-      <w:r>
-        <w:rPr>
-          <w:rFonts w:ascii="Segoe UI" w:hAnsi="Segoe UI" w:cs="Segoe UI"/>
-          <w:i/>
-          <w:sz w:val="22"/>
-          <w:szCs w:val="22"/>
-        </w:rPr>
-        <w:t>Aug 2021 - Present</w:t>
+        <w:t>Improved UI and user accessibility.</w:t>
       </w:r>
     </w:p>
     <w:p>
@@ -910,13 +625,13 @@
         <w:rPr>
           <w:rFonts w:ascii="Segoe UI" w:hAnsi="Segoe UI" w:cs="Segoe UI"/>
         </w:rPr>
-        <w:t>Developing a responsive website for the committee using MERN stack</w:t>
-      </w:r>
-      <w:r>
-        <w:rPr>
-          <w:rFonts w:ascii="Segoe UI" w:hAnsi="Segoe UI" w:cs="Segoe UI"/>
-        </w:rPr>
-        <w:t>.</w:t>
+        <w:t>Edited</w:t>
+      </w:r>
+      <w:r>
+        <w:rPr>
+          <w:rFonts w:ascii="Segoe UI" w:hAnsi="Segoe UI" w:cs="Segoe UI"/>
+        </w:rPr>
+        <w:t xml:space="preserve"> 30+ articles over the month of four months.</w:t>
       </w:r>
     </w:p>
     <w:p>
@@ -939,7 +654,7 @@
           <w:sz w:val="22"/>
           <w:szCs w:val="22"/>
         </w:rPr>
-        <w:t>GirlScript Winder of Contribution (GWoC)</w:t>
+        <w:t>TCR Innovation</w:t>
       </w:r>
       <w:r>
         <w:rPr>
@@ -949,15 +664,57 @@
           <w:szCs w:val="22"/>
         </w:rPr>
         <w:tab/>
-      </w:r>
-      <w:r>
-        <w:rPr>
-          <w:rFonts w:ascii="Segoe UI" w:hAnsi="Segoe UI" w:cs="Segoe UI"/>
-          <w:i/>
-          <w:sz w:val="22"/>
-          <w:szCs w:val="22"/>
-        </w:rPr>
-        <w:t>Sep 2021 - Present</w:t>
+        <w:t xml:space="preserve"> </w:t>
+      </w:r>
+      <w:r>
+        <w:rPr>
+          <w:rFonts w:ascii="Segoe UI" w:hAnsi="Segoe UI" w:cs="Segoe UI"/>
+          <w:b/>
+          <w:sz w:val="22"/>
+          <w:szCs w:val="22"/>
+        </w:rPr>
+        <w:t>Remote</w:t>
+      </w:r>
+    </w:p>
+    <w:p>
+      <w:pPr>
+        <w:tabs>
+          <w:tab w:val="right" w:pos="10080"/>
+        </w:tabs>
+        <w:spacing w:line="220" w:lineRule="auto"/>
+        <w:rPr>
+          <w:rFonts w:ascii="Segoe UI" w:hAnsi="Segoe UI" w:cs="Segoe UI"/>
+          <w:i/>
+          <w:sz w:val="22"/>
+          <w:szCs w:val="22"/>
+        </w:rPr>
+      </w:pPr>
+      <w:r>
+        <w:rPr>
+          <w:rFonts w:ascii="Segoe UI" w:hAnsi="Segoe UI" w:cs="Segoe UI"/>
+          <w:i/>
+          <w:sz w:val="22"/>
+          <w:szCs w:val="22"/>
+        </w:rPr>
+        <w:t>Backend Web Developer</w:t>
+      </w:r>
+      <w:r>
+        <w:rPr>
+          <w:rFonts w:ascii="Segoe UI" w:hAnsi="Segoe UI" w:cs="Segoe UI"/>
+          <w:i/>
+          <w:sz w:val="22"/>
+          <w:szCs w:val="22"/>
+        </w:rPr>
+        <w:tab/>
+      </w:r>
+      <w:r>
+        <w:rPr>
+          <w:rFonts w:ascii="Segoe UI" w:hAnsi="Segoe UI" w:cs="Segoe UI"/>
+          <w:i/>
+          <w:sz w:val="22"/>
+          <w:szCs w:val="22"/>
+        </w:rPr>
+        <w:t>Jun 2021 – Aug 2021</w:t>
       </w:r>
     </w:p>
     <w:p>
@@ -975,6 +732,395 @@
         <w:rPr>
           <w:rFonts w:ascii="Segoe UI" w:hAnsi="Segoe UI" w:cs="Segoe UI"/>
         </w:rPr>
+        <w:t>Developed a Blog application using Django and SQLite3 where people can share their thoughts and ideas</w:t>
+      </w:r>
+      <w:r>
+        <w:rPr>
+          <w:rFonts w:ascii="Segoe UI" w:hAnsi="Segoe UI" w:cs="Segoe UI"/>
+        </w:rPr>
+        <w:t>.</w:t>
+      </w:r>
+    </w:p>
+    <w:p>
+      <w:pPr>
+        <w:pBdr>
+          <w:bottom w:val="single" w:sz="4" w:space="1" w:color="000000"/>
+        </w:pBdr>
+        <w:tabs>
+          <w:tab w:val="right" w:pos="10627"/>
+        </w:tabs>
+        <w:rPr>
+          <w:b/>
+          <w:sz w:val="22"/>
+          <w:szCs w:val="22"/>
+        </w:rPr>
+      </w:pPr>
+    </w:p>
+    <w:p>
+      <w:pPr>
+        <w:pBdr>
+          <w:bottom w:val="single" w:sz="4" w:space="1" w:color="000000"/>
+        </w:pBdr>
+        <w:tabs>
+          <w:tab w:val="right" w:pos="10627"/>
+        </w:tabs>
+        <w:rPr>
+          <w:b/>
+          <w:sz w:val="22"/>
+          <w:szCs w:val="22"/>
+        </w:rPr>
+      </w:pPr>
+      <w:r>
+        <w:rPr>
+          <w:b/>
+          <w:sz w:val="22"/>
+          <w:szCs w:val="22"/>
+        </w:rPr>
+        <w:t>SKILLS &amp; INTERESTS</w:t>
+      </w:r>
+    </w:p>
+    <w:p>
+      <w:pPr>
+        <w:pStyle w:val="ListParagraph"/>
+        <w:numPr>
+          <w:ilvl w:val="0"/>
+          <w:numId w:val="1"/>
+        </w:numPr>
+        <w:tabs>
+          <w:tab w:val="right" w:pos="9923"/>
+        </w:tabs>
+        <w:spacing w:after="80"/>
+        <w:rPr>
+          <w:rFonts w:ascii="Segoe UI" w:hAnsi="Segoe UI" w:cs="Segoe UI"/>
+        </w:rPr>
+      </w:pPr>
+      <w:r>
+        <w:rPr>
+          <w:rFonts w:ascii="Segoe UI" w:hAnsi="Segoe UI" w:cs="Segoe UI"/>
+          <w:b/>
+          <w:sz w:val="22"/>
+          <w:szCs w:val="22"/>
+        </w:rPr>
+        <w:t xml:space="preserve">Languages &amp; Frameworks: </w:t>
+      </w:r>
+      <w:r>
+        <w:rPr>
+          <w:rFonts w:ascii="Segoe UI" w:hAnsi="Segoe UI" w:cs="Segoe UI"/>
+        </w:rPr>
+        <w:t>JavaScript ES6, React, Node, Express, MongoDB, Tailwind, GraphQL.</w:t>
+      </w:r>
+    </w:p>
+    <w:p>
+      <w:pPr>
+        <w:pStyle w:val="ListParagraph"/>
+        <w:numPr>
+          <w:ilvl w:val="0"/>
+          <w:numId w:val="1"/>
+        </w:numPr>
+        <w:tabs>
+          <w:tab w:val="right" w:pos="9923"/>
+        </w:tabs>
+        <w:spacing w:after="80"/>
+        <w:rPr>
+          <w:rFonts w:ascii="Segoe UI" w:hAnsi="Segoe UI" w:cs="Segoe UI"/>
+        </w:rPr>
+      </w:pPr>
+      <w:r>
+        <w:rPr>
+          <w:rFonts w:ascii="Segoe UI" w:hAnsi="Segoe UI" w:cs="Segoe UI"/>
+          <w:b/>
+          <w:sz w:val="22"/>
+          <w:szCs w:val="22"/>
+        </w:rPr>
+        <w:t>Skills:</w:t>
+      </w:r>
+      <w:r>
+        <w:rPr>
+          <w:rFonts w:ascii="Segoe UI" w:hAnsi="Segoe UI" w:cs="Segoe UI"/>
+          <w:sz w:val="22"/>
+          <w:szCs w:val="22"/>
+        </w:rPr>
+        <w:t xml:space="preserve"> </w:t>
+      </w:r>
+      <w:r>
+        <w:rPr>
+          <w:rFonts w:ascii="Segoe UI" w:hAnsi="Segoe UI" w:cs="Segoe UI"/>
+        </w:rPr>
+        <w:t>Design (Figma), Development (MERN Stack), Testing (Cypress), Documenting (Notion, Markdown).</w:t>
+      </w:r>
+    </w:p>
+    <w:p>
+      <w:pPr>
+        <w:pStyle w:val="ListParagraph"/>
+        <w:numPr>
+          <w:ilvl w:val="0"/>
+          <w:numId w:val="1"/>
+        </w:numPr>
+        <w:tabs>
+          <w:tab w:val="right" w:pos="9923"/>
+        </w:tabs>
+        <w:spacing w:after="80"/>
+        <w:rPr>
+          <w:rFonts w:ascii="Segoe UI" w:hAnsi="Segoe UI" w:cs="Segoe UI"/>
+          <w:sz w:val="22"/>
+          <w:szCs w:val="22"/>
+        </w:rPr>
+      </w:pPr>
+      <w:r>
+        <w:rPr>
+          <w:rFonts w:ascii="Segoe UI" w:hAnsi="Segoe UI" w:cs="Segoe UI"/>
+          <w:b/>
+          <w:sz w:val="22"/>
+          <w:szCs w:val="22"/>
+        </w:rPr>
+        <w:t>Non-Technical Skills:</w:t>
+      </w:r>
+      <w:r>
+        <w:rPr>
+          <w:rFonts w:ascii="Segoe UI" w:hAnsi="Segoe UI" w:cs="Segoe UI"/>
+          <w:sz w:val="22"/>
+          <w:szCs w:val="22"/>
+        </w:rPr>
+        <w:t xml:space="preserve"> </w:t>
+      </w:r>
+      <w:r>
+        <w:rPr>
+          <w:rFonts w:ascii="Segoe UI" w:hAnsi="Segoe UI" w:cs="Segoe UI"/>
+        </w:rPr>
+        <w:t>Note Taking, Public Speaking, Adaptability, Planning.</w:t>
+      </w:r>
+    </w:p>
+    <w:p>
+      <w:pPr>
+        <w:pStyle w:val="ListParagraph"/>
+        <w:numPr>
+          <w:ilvl w:val="0"/>
+          <w:numId w:val="1"/>
+        </w:numPr>
+        <w:tabs>
+          <w:tab w:val="right" w:pos="9923"/>
+        </w:tabs>
+        <w:spacing w:after="80"/>
+        <w:rPr>
+          <w:rFonts w:ascii="Segoe UI" w:hAnsi="Segoe UI" w:cs="Segoe UI"/>
+          <w:sz w:val="22"/>
+          <w:szCs w:val="22"/>
+        </w:rPr>
+      </w:pPr>
+      <w:r>
+        <w:rPr>
+          <w:rFonts w:ascii="Segoe UI" w:hAnsi="Segoe UI" w:cs="Segoe UI"/>
+          <w:b/>
+          <w:sz w:val="22"/>
+          <w:szCs w:val="22"/>
+        </w:rPr>
+        <w:t>Interests:</w:t>
+      </w:r>
+      <w:r>
+        <w:rPr>
+          <w:rFonts w:ascii="Segoe UI" w:hAnsi="Segoe UI" w:cs="Segoe UI"/>
+          <w:sz w:val="22"/>
+          <w:szCs w:val="22"/>
+        </w:rPr>
+        <w:t xml:space="preserve"> </w:t>
+      </w:r>
+      <w:r>
+        <w:rPr>
+          <w:rFonts w:ascii="Segoe UI" w:hAnsi="Segoe UI" w:cs="Segoe UI"/>
+        </w:rPr>
+        <w:t>Film Studies, Computer Hardware &amp; Consumer Electronics, Reading.</w:t>
+      </w:r>
+    </w:p>
+    <w:p>
+      <w:pPr>
+        <w:pBdr>
+          <w:bottom w:val="single" w:sz="4" w:space="1" w:color="000000"/>
+        </w:pBdr>
+        <w:tabs>
+          <w:tab w:val="right" w:pos="10627"/>
+        </w:tabs>
+        <w:rPr>
+          <w:b/>
+          <w:sz w:val="22"/>
+          <w:szCs w:val="22"/>
+        </w:rPr>
+      </w:pPr>
+    </w:p>
+    <w:p>
+      <w:pPr>
+        <w:pBdr>
+          <w:bottom w:val="single" w:sz="4" w:space="1" w:color="000000"/>
+        </w:pBdr>
+        <w:tabs>
+          <w:tab w:val="right" w:pos="10627"/>
+        </w:tabs>
+        <w:rPr>
+          <w:b/>
+          <w:sz w:val="22"/>
+          <w:szCs w:val="22"/>
+        </w:rPr>
+      </w:pPr>
+      <w:r>
+        <w:rPr>
+          <w:b/>
+          <w:sz w:val="22"/>
+          <w:szCs w:val="22"/>
+        </w:rPr>
+        <w:t>VOLUNTEER EXPERIENCE</w:t>
+      </w:r>
+    </w:p>
+    <w:p>
+      <w:pPr>
+        <w:tabs>
+          <w:tab w:val="right" w:pos="10080"/>
+        </w:tabs>
+        <w:spacing w:line="220" w:lineRule="auto"/>
+        <w:rPr>
+          <w:rFonts w:ascii="Segoe UI" w:hAnsi="Segoe UI" w:cs="Segoe UI"/>
+          <w:b/>
+          <w:sz w:val="22"/>
+          <w:szCs w:val="22"/>
+        </w:rPr>
+      </w:pPr>
+      <w:r>
+        <w:rPr>
+          <w:rFonts w:ascii="Segoe UI" w:hAnsi="Segoe UI" w:cs="Segoe UI"/>
+          <w:b/>
+          <w:sz w:val="22"/>
+          <w:szCs w:val="22"/>
+        </w:rPr>
+        <w:t>Google Developers Student Club – VIT Campus (GDSC VIT)</w:t>
+      </w:r>
+      <w:r>
+        <w:rPr>
+          <w:rFonts w:ascii="Segoe UI" w:hAnsi="Segoe UI" w:cs="Segoe UI"/>
+          <w:b/>
+          <w:sz w:val="22"/>
+          <w:szCs w:val="22"/>
+        </w:rPr>
+        <w:tab/>
+      </w:r>
+      <w:r>
+        <w:rPr>
+          <w:rFonts w:ascii="Segoe UI" w:hAnsi="Segoe UI" w:cs="Segoe UI"/>
+          <w:i/>
+          <w:sz w:val="22"/>
+          <w:szCs w:val="22"/>
+        </w:rPr>
+        <w:t>Aug 2021 - Present</w:t>
+      </w:r>
+    </w:p>
+    <w:p>
+      <w:pPr>
+        <w:numPr>
+          <w:ilvl w:val="0"/>
+          <w:numId w:val="1"/>
+        </w:numPr>
+        <w:jc w:val="both"/>
+        <w:rPr>
+          <w:rFonts w:ascii="Segoe UI" w:hAnsi="Segoe UI" w:cs="Segoe UI"/>
+        </w:rPr>
+      </w:pPr>
+      <w:r>
+        <w:rPr>
+          <w:rFonts w:ascii="Segoe UI" w:hAnsi="Segoe UI" w:cs="Segoe UI"/>
+        </w:rPr>
+        <w:t>Developing a responsive website for the committee using MERN stack</w:t>
+      </w:r>
+      <w:r>
+        <w:rPr>
+          <w:rFonts w:ascii="Segoe UI" w:hAnsi="Segoe UI" w:cs="Segoe UI"/>
+        </w:rPr>
+        <w:t>.</w:t>
+      </w:r>
+    </w:p>
+    <w:p>
+      <w:pPr>
+        <w:tabs>
+          <w:tab w:val="right" w:pos="10080"/>
+        </w:tabs>
+        <w:spacing w:line="220" w:lineRule="auto"/>
+        <w:rPr>
+          <w:rFonts w:ascii="Segoe UI" w:hAnsi="Segoe UI" w:cs="Segoe UI"/>
+          <w:b/>
+          <w:sz w:val="22"/>
+          <w:szCs w:val="22"/>
+        </w:rPr>
+      </w:pPr>
+      <w:proofErr w:type="spellStart"/>
+      <w:r>
+        <w:rPr>
+          <w:rFonts w:ascii="Segoe UI" w:hAnsi="Segoe UI" w:cs="Segoe UI"/>
+          <w:b/>
+          <w:sz w:val="22"/>
+          <w:szCs w:val="22"/>
+        </w:rPr>
+        <w:t>GirlScript</w:t>
+      </w:r>
+      <w:proofErr w:type="spellEnd"/>
+      <w:r>
+        <w:rPr>
+          <w:rFonts w:ascii="Segoe UI" w:hAnsi="Segoe UI" w:cs="Segoe UI"/>
+          <w:b/>
+          <w:sz w:val="22"/>
+          <w:szCs w:val="22"/>
+        </w:rPr>
+        <w:t xml:space="preserve"> Winder of Contribution (</w:t>
+      </w:r>
+      <w:proofErr w:type="spellStart"/>
+      <w:r>
+        <w:rPr>
+          <w:rFonts w:ascii="Segoe UI" w:hAnsi="Segoe UI" w:cs="Segoe UI"/>
+          <w:b/>
+          <w:sz w:val="22"/>
+          <w:szCs w:val="22"/>
+        </w:rPr>
+        <w:t>GWoC</w:t>
+      </w:r>
+      <w:proofErr w:type="spellEnd"/>
+      <w:r>
+        <w:rPr>
+          <w:rFonts w:ascii="Segoe UI" w:hAnsi="Segoe UI" w:cs="Segoe UI"/>
+          <w:b/>
+          <w:sz w:val="22"/>
+          <w:szCs w:val="22"/>
+        </w:rPr>
+        <w:t>)</w:t>
+      </w:r>
+      <w:r>
+        <w:rPr>
+          <w:rFonts w:ascii="Segoe UI" w:hAnsi="Segoe UI" w:cs="Segoe UI"/>
+          <w:b/>
+          <w:sz w:val="22"/>
+          <w:szCs w:val="22"/>
+        </w:rPr>
+        <w:tab/>
+      </w:r>
+      <w:r>
+        <w:rPr>
+          <w:rFonts w:ascii="Segoe UI" w:hAnsi="Segoe UI" w:cs="Segoe UI"/>
+          <w:i/>
+          <w:sz w:val="22"/>
+          <w:szCs w:val="22"/>
+        </w:rPr>
+        <w:t>Sep 2021 - Present</w:t>
+      </w:r>
+    </w:p>
+    <w:p>
+      <w:pPr>
+        <w:numPr>
+          <w:ilvl w:val="0"/>
+          <w:numId w:val="1"/>
+        </w:numPr>
+        <w:jc w:val="both"/>
+        <w:rPr>
+          <w:rFonts w:ascii="Segoe UI" w:hAnsi="Segoe UI" w:cs="Segoe UI"/>
+        </w:rPr>
+      </w:pPr>
+      <w:r>
+        <w:rPr>
+          <w:rFonts w:ascii="Segoe UI" w:hAnsi="Segoe UI" w:cs="Segoe UI"/>
+        </w:rPr>
         <w:t>Contributing content in documentation and audio format and writing about JavaScript, MERN Stack and Front-End Web Development.</w:t>
       </w:r>
     </w:p>
@@ -991,14 +1137,25 @@
           <w:szCs w:val="22"/>
         </w:rPr>
       </w:pPr>
-      <w:r>
-        <w:rPr>
-          <w:rFonts w:ascii="Segoe UI" w:hAnsi="Segoe UI" w:cs="Segoe UI"/>
-          <w:b/>
-          <w:sz w:val="22"/>
-          <w:szCs w:val="22"/>
-        </w:rPr>
-        <w:t>LetsGrowMore - Summer of Code (LGM SoC)</w:t>
+      <w:proofErr w:type="spellStart"/>
+      <w:r>
+        <w:rPr>
+          <w:rFonts w:ascii="Segoe UI" w:hAnsi="Segoe UI" w:cs="Segoe UI"/>
+          <w:b/>
+          <w:sz w:val="22"/>
+          <w:szCs w:val="22"/>
+        </w:rPr>
+        <w:t>LetsGrowMore</w:t>
+      </w:r>
+      <w:proofErr w:type="spellEnd"/>
+      <w:r>
+        <w:rPr>
+          <w:rFonts w:ascii="Segoe UI" w:hAnsi="Segoe UI" w:cs="Segoe UI"/>
+          <w:b/>
+          <w:sz w:val="22"/>
+          <w:szCs w:val="22"/>
+        </w:rPr>
+        <w:t xml:space="preserve"> - Summer of Code (LGM SoC)</w:t>
       </w:r>
       <w:r>
         <w:rPr>
@@ -1186,7 +1343,49 @@
         <w:rPr>
           <w:rFonts w:ascii="Segoe UI" w:hAnsi="Segoe UI" w:cs="Segoe UI"/>
         </w:rPr>
-        <w:t>Managed technical responsibilities during two events attended by around 900 students altogether.</w:t>
+        <w:t xml:space="preserve">Managed technical responsibilities during </w:t>
+      </w:r>
+      <w:r>
+        <w:rPr>
+          <w:rFonts w:ascii="Segoe UI" w:hAnsi="Segoe UI" w:cs="Segoe UI"/>
+        </w:rPr>
+        <w:t>three</w:t>
+      </w:r>
+      <w:r>
+        <w:rPr>
+          <w:rFonts w:ascii="Segoe UI" w:hAnsi="Segoe UI" w:cs="Segoe UI"/>
+        </w:rPr>
+        <w:t xml:space="preserve"> events attended by</w:t>
+      </w:r>
+      <w:r>
+        <w:rPr>
+          <w:rFonts w:ascii="Segoe UI" w:hAnsi="Segoe UI" w:cs="Segoe UI"/>
+        </w:rPr>
+        <w:t xml:space="preserve"> 1000+</w:t>
+      </w:r>
+      <w:r>
+        <w:rPr>
+          <w:rFonts w:ascii="Segoe UI" w:hAnsi="Segoe UI" w:cs="Segoe UI"/>
+        </w:rPr>
+        <w:t xml:space="preserve"> </w:t>
+      </w:r>
+      <w:r>
+        <w:rPr>
+          <w:rFonts w:ascii="Segoe UI" w:hAnsi="Segoe UI" w:cs="Segoe UI"/>
+        </w:rPr>
+        <w:t>student</w:t>
+      </w:r>
+      <w:r>
+        <w:rPr>
+          <w:rFonts w:ascii="Segoe UI" w:hAnsi="Segoe UI" w:cs="Segoe UI"/>
+        </w:rPr>
+        <w:t>s</w:t>
+      </w:r>
+      <w:r>
+        <w:rPr>
+          <w:rFonts w:ascii="Segoe UI" w:hAnsi="Segoe UI" w:cs="Segoe UI"/>
+        </w:rPr>
+        <w:t>.</w:t>
       </w:r>
       <w:r>
         <w:rPr>
@@ -1296,6 +1495,7 @@
       <w:r>
         <w:rPr>
           <w:rFonts w:ascii="Segoe UI" w:hAnsi="Segoe UI" w:cs="Segoe UI"/>
+          <w:i/>
           <w:sz w:val="22"/>
           <w:szCs w:val="22"/>
         </w:rPr>
@@ -1431,6 +1631,7 @@
       <w:r>
         <w:rPr>
           <w:rFonts w:ascii="Segoe UI" w:hAnsi="Segoe UI" w:cs="Segoe UI"/>
+          <w:i/>
           <w:sz w:val="22"/>
           <w:szCs w:val="22"/>
         </w:rPr>
@@ -1471,7 +1672,7 @@
       <w:headerReference w:type="default" r:id="rId13"/>
       <w:footerReference w:type="default" r:id="rId14"/>
       <w:pgSz w:w="12240" w:h="15840"/>
-      <w:pgMar w:top="0" w:right="1080" w:bottom="288" w:left="1080" w:header="720" w:footer="1051" w:gutter="0"/>
+      <w:pgMar w:top="568" w:right="1080" w:bottom="426" w:left="1080" w:header="720" w:footer="1051" w:gutter="0"/>
       <w:pgNumType w:start="1"/>
       <w:cols w:space="720"/>
     </w:sectPr>
@@ -1883,16 +2084,16 @@
       </w:rPr>
     </w:lvl>
   </w:abstractNum>
-  <w:num w:numId="1">
+  <w:num w:numId="1" w16cid:durableId="1876500001">
     <w:abstractNumId w:val="2"/>
   </w:num>
-  <w:num w:numId="2">
+  <w:num w:numId="2" w16cid:durableId="1769816204">
     <w:abstractNumId w:val="1"/>
   </w:num>
-  <w:num w:numId="3">
+  <w:num w:numId="3" w16cid:durableId="401373994">
     <w:abstractNumId w:val="2"/>
   </w:num>
-  <w:num w:numId="4">
+  <w:num w:numId="4" w16cid:durableId="1000473155">
     <w:abstractNumId w:val="0"/>
   </w:num>
 </w:numbering>

</xml_diff>

<commit_message>
🕸 added typescript, and reactplay
</commit_message>
<xml_diff>
--- a/Kaushal Joshi - Web Developer.docx
+++ b/Kaushal Joshi - Web Developer.docx
@@ -331,7 +331,17 @@
           <w:sz w:val="24"/>
           <w:szCs w:val="24"/>
         </w:rPr>
-        <w:t>Full Stack Web Developer</w:t>
+        <w:t xml:space="preserve">Front-end </w:t>
+      </w:r>
+      <w:r>
+        <w:rPr>
+          <w:rFonts w:asciiTheme="majorHAnsi" w:hAnsiTheme="majorHAnsi" w:cstheme="majorHAnsi"/>
+          <w:b/>
+          <w:bCs/>
+          <w:sz w:val="24"/>
+          <w:szCs w:val="24"/>
+        </w:rPr>
+        <w:t>Web Developer</w:t>
       </w:r>
       <w:r>
         <w:rPr>
@@ -347,15 +357,47 @@
           <w:sz w:val="24"/>
           <w:szCs w:val="24"/>
         </w:rPr>
-        <w:t>focusing</w:t>
-      </w:r>
-      <w:r>
-        <w:rPr>
-          <w:rFonts w:asciiTheme="majorHAnsi" w:hAnsiTheme="majorHAnsi" w:cstheme="majorHAnsi"/>
-          <w:sz w:val="24"/>
-          <w:szCs w:val="24"/>
-        </w:rPr>
-        <w:t xml:space="preserve"> on the </w:t>
+        <w:t xml:space="preserve">working </w:t>
+      </w:r>
+      <w:r>
+        <w:rPr>
+          <w:rFonts w:asciiTheme="majorHAnsi" w:hAnsiTheme="majorHAnsi" w:cstheme="majorHAnsi"/>
+          <w:sz w:val="24"/>
+          <w:szCs w:val="24"/>
+        </w:rPr>
+        <w:t>with Next</w:t>
+      </w:r>
+      <w:r>
+        <w:rPr>
+          <w:rFonts w:asciiTheme="majorHAnsi" w:hAnsiTheme="majorHAnsi" w:cstheme="majorHAnsi"/>
+          <w:sz w:val="24"/>
+          <w:szCs w:val="24"/>
+        </w:rPr>
+        <w:t xml:space="preserve"> JS</w:t>
+      </w:r>
+      <w:r>
+        <w:rPr>
+          <w:rFonts w:asciiTheme="majorHAnsi" w:hAnsiTheme="majorHAnsi" w:cstheme="majorHAnsi"/>
+          <w:sz w:val="24"/>
+          <w:szCs w:val="24"/>
+        </w:rPr>
+        <w:t xml:space="preserve"> + Tailwind CSS</w:t>
+      </w:r>
+      <w:r>
+        <w:rPr>
+          <w:rFonts w:asciiTheme="majorHAnsi" w:hAnsiTheme="majorHAnsi" w:cstheme="majorHAnsi"/>
+          <w:sz w:val="24"/>
+          <w:szCs w:val="24"/>
+        </w:rPr>
+        <w:t xml:space="preserve"> while peeking up with TypeScript</w:t>
+      </w:r>
+      <w:r>
+        <w:rPr>
+          <w:rFonts w:asciiTheme="majorHAnsi" w:hAnsiTheme="majorHAnsi" w:cstheme="majorHAnsi"/>
+          <w:sz w:val="24"/>
+          <w:szCs w:val="24"/>
+        </w:rPr>
+        <w:t xml:space="preserve">, </w:t>
       </w:r>
       <w:r>
         <w:rPr>
@@ -365,31 +407,7 @@
           <w:sz w:val="24"/>
           <w:szCs w:val="24"/>
         </w:rPr>
-        <w:t>frontend</w:t>
-      </w:r>
-      <w:r>
-        <w:rPr>
-          <w:rFonts w:asciiTheme="majorHAnsi" w:hAnsiTheme="majorHAnsi" w:cstheme="majorHAnsi"/>
-          <w:sz w:val="24"/>
-          <w:szCs w:val="24"/>
-        </w:rPr>
-        <w:t xml:space="preserve"> with Next</w:t>
-      </w:r>
-      <w:r>
-        <w:rPr>
-          <w:rFonts w:asciiTheme="majorHAnsi" w:hAnsiTheme="majorHAnsi" w:cstheme="majorHAnsi"/>
-          <w:sz w:val="24"/>
-          <w:szCs w:val="24"/>
-        </w:rPr>
-        <w:t xml:space="preserve"> JS</w:t>
-      </w:r>
-      <w:r>
-        <w:rPr>
-          <w:rFonts w:asciiTheme="majorHAnsi" w:hAnsiTheme="majorHAnsi" w:cstheme="majorHAnsi"/>
-          <w:sz w:val="24"/>
-          <w:szCs w:val="24"/>
-        </w:rPr>
-        <w:t xml:space="preserve"> + Tailwind CSS, </w:t>
+        <w:t>Freelance Technical Writer</w:t>
       </w:r>
       <w:r>
         <w:rPr>
@@ -399,8 +417,17 @@
           <w:sz w:val="24"/>
           <w:szCs w:val="24"/>
         </w:rPr>
-        <w:t>Freelance Technical Writer</w:t>
-      </w:r>
+        <w:t>,</w:t>
+      </w:r>
+      <w:r>
+        <w:rPr>
+          <w:rFonts w:asciiTheme="majorHAnsi" w:hAnsiTheme="majorHAnsi" w:cstheme="majorHAnsi"/>
+          <w:sz w:val="24"/>
+          <w:szCs w:val="24"/>
+        </w:rPr>
+        <w:t xml:space="preserve"> and </w:t>
+      </w:r>
+      <w:proofErr w:type="gramStart"/>
       <w:r>
         <w:rPr>
           <w:rFonts w:asciiTheme="majorHAnsi" w:hAnsiTheme="majorHAnsi" w:cstheme="majorHAnsi"/>
@@ -409,17 +436,8 @@
           <w:sz w:val="24"/>
           <w:szCs w:val="24"/>
         </w:rPr>
-        <w:t>,</w:t>
-      </w:r>
-      <w:r>
-        <w:rPr>
-          <w:rFonts w:asciiTheme="majorHAnsi" w:hAnsiTheme="majorHAnsi" w:cstheme="majorHAnsi"/>
-          <w:sz w:val="24"/>
-          <w:szCs w:val="24"/>
-        </w:rPr>
-        <w:t xml:space="preserve"> and </w:t>
-      </w:r>
-      <w:proofErr w:type="gramStart"/>
+        <w:t>Open</w:t>
+      </w:r>
       <w:r>
         <w:rPr>
           <w:rFonts w:asciiTheme="majorHAnsi" w:hAnsiTheme="majorHAnsi" w:cstheme="majorHAnsi"/>
@@ -428,7 +446,7 @@
           <w:sz w:val="24"/>
           <w:szCs w:val="24"/>
         </w:rPr>
-        <w:t>Open</w:t>
+        <w:t xml:space="preserve"> </w:t>
       </w:r>
       <w:r>
         <w:rPr>
@@ -438,8 +456,9 @@
           <w:sz w:val="24"/>
           <w:szCs w:val="24"/>
         </w:rPr>
-        <w:t xml:space="preserve"> </w:t>
-      </w:r>
+        <w:t>Source</w:t>
+      </w:r>
+      <w:proofErr w:type="gramEnd"/>
       <w:r>
         <w:rPr>
           <w:rFonts w:asciiTheme="majorHAnsi" w:hAnsiTheme="majorHAnsi" w:cstheme="majorHAnsi"/>
@@ -448,17 +467,6 @@
           <w:sz w:val="24"/>
           <w:szCs w:val="24"/>
         </w:rPr>
-        <w:t>Source</w:t>
-      </w:r>
-      <w:proofErr w:type="gramEnd"/>
-      <w:r>
-        <w:rPr>
-          <w:rFonts w:asciiTheme="majorHAnsi" w:hAnsiTheme="majorHAnsi" w:cstheme="majorHAnsi"/>
-          <w:b/>
-          <w:bCs/>
-          <w:sz w:val="24"/>
-          <w:szCs w:val="24"/>
-        </w:rPr>
         <w:t xml:space="preserve"> Enthusiast</w:t>
       </w:r>
       <w:r>
@@ -485,311 +493,6 @@
         </w:rPr>
         <w:t xml:space="preserve"> and innovation.</w:t>
       </w:r>
-    </w:p>
-    <w:p>
-      <w:pPr>
-        <w:tabs>
-          <w:tab w:val="right" w:pos="9923"/>
-        </w:tabs>
-        <w:spacing w:after="80"/>
-        <w:rPr>
-          <w:rFonts w:asciiTheme="majorHAnsi" w:hAnsiTheme="majorHAnsi" w:cstheme="majorHAnsi"/>
-        </w:rPr>
-      </w:pPr>
-    </w:p>
-    <w:p>
-      <w:pPr>
-        <w:pBdr>
-          <w:bottom w:val="single" w:sz="4" w:space="1" w:color="000000"/>
-        </w:pBdr>
-        <w:tabs>
-          <w:tab w:val="right" w:pos="10627"/>
-        </w:tabs>
-        <w:rPr>
-          <w:b/>
-          <w:sz w:val="22"/>
-          <w:szCs w:val="22"/>
-        </w:rPr>
-      </w:pPr>
-      <w:r>
-        <w:rPr>
-          <w:b/>
-          <w:sz w:val="22"/>
-          <w:szCs w:val="22"/>
-        </w:rPr>
-        <w:t>EDUCATION</w:t>
-      </w:r>
-    </w:p>
-    <w:p>
-      <w:pPr>
-        <w:tabs>
-          <w:tab w:val="right" w:pos="10080"/>
-        </w:tabs>
-        <w:spacing w:line="220" w:lineRule="auto"/>
-        <w:rPr>
-          <w:rFonts w:asciiTheme="majorHAnsi" w:hAnsiTheme="majorHAnsi" w:cstheme="majorHAnsi"/>
-          <w:sz w:val="22"/>
-          <w:szCs w:val="22"/>
-        </w:rPr>
-      </w:pPr>
-      <w:proofErr w:type="spellStart"/>
-      <w:r>
-        <w:rPr>
-          <w:rFonts w:asciiTheme="majorHAnsi" w:hAnsiTheme="majorHAnsi" w:cstheme="majorHAnsi"/>
-          <w:b/>
-          <w:sz w:val="24"/>
-          <w:szCs w:val="24"/>
-        </w:rPr>
-        <w:t>Vidyalankar</w:t>
-      </w:r>
-      <w:proofErr w:type="spellEnd"/>
-      <w:r>
-        <w:rPr>
-          <w:rFonts w:asciiTheme="majorHAnsi" w:hAnsiTheme="majorHAnsi" w:cstheme="majorHAnsi"/>
-          <w:b/>
-          <w:sz w:val="24"/>
-          <w:szCs w:val="24"/>
-        </w:rPr>
-        <w:t xml:space="preserve"> Institute of Technology</w:t>
-      </w:r>
-      <w:r>
-        <w:rPr>
-          <w:rFonts w:asciiTheme="majorHAnsi" w:hAnsiTheme="majorHAnsi" w:cstheme="majorHAnsi"/>
-          <w:sz w:val="22"/>
-          <w:szCs w:val="22"/>
-        </w:rPr>
-        <w:tab/>
-      </w:r>
-      <w:r>
-        <w:rPr>
-          <w:rFonts w:asciiTheme="majorHAnsi" w:hAnsiTheme="majorHAnsi" w:cstheme="majorHAnsi"/>
-          <w:b/>
-          <w:sz w:val="24"/>
-          <w:szCs w:val="24"/>
-        </w:rPr>
-        <w:t>Wadala, Mumbai</w:t>
-      </w:r>
-    </w:p>
-    <w:p>
-      <w:pPr>
-        <w:tabs>
-          <w:tab w:val="right" w:pos="10080"/>
-        </w:tabs>
-        <w:spacing w:line="220" w:lineRule="auto"/>
-        <w:rPr>
-          <w:rFonts w:asciiTheme="majorHAnsi" w:hAnsiTheme="majorHAnsi" w:cstheme="majorHAnsi"/>
-          <w:i/>
-          <w:sz w:val="22"/>
-          <w:szCs w:val="22"/>
-        </w:rPr>
-      </w:pPr>
-      <w:proofErr w:type="gramStart"/>
-      <w:r>
-        <w:rPr>
-          <w:rFonts w:asciiTheme="majorHAnsi" w:hAnsiTheme="majorHAnsi" w:cstheme="majorHAnsi"/>
-          <w:i/>
-          <w:sz w:val="22"/>
-          <w:szCs w:val="22"/>
-        </w:rPr>
-        <w:t>Bachelor’s</w:t>
-      </w:r>
-      <w:proofErr w:type="gramEnd"/>
-      <w:r>
-        <w:rPr>
-          <w:rFonts w:asciiTheme="majorHAnsi" w:hAnsiTheme="majorHAnsi" w:cstheme="majorHAnsi"/>
-          <w:i/>
-          <w:sz w:val="22"/>
-          <w:szCs w:val="22"/>
-        </w:rPr>
-        <w:t xml:space="preserve"> in Computer Engineering</w:t>
-      </w:r>
-      <w:r>
-        <w:rPr>
-          <w:rFonts w:asciiTheme="majorHAnsi" w:hAnsiTheme="majorHAnsi" w:cstheme="majorHAnsi"/>
-          <w:i/>
-          <w:sz w:val="22"/>
-          <w:szCs w:val="22"/>
-        </w:rPr>
-        <w:t xml:space="preserve"> (GPA</w:t>
-      </w:r>
-      <w:r>
-        <w:rPr>
-          <w:rFonts w:asciiTheme="majorHAnsi" w:hAnsiTheme="majorHAnsi" w:cstheme="majorHAnsi"/>
-          <w:i/>
-          <w:sz w:val="22"/>
-          <w:szCs w:val="22"/>
-        </w:rPr>
-        <w:t xml:space="preserve"> Average</w:t>
-      </w:r>
-      <w:r>
-        <w:rPr>
-          <w:rFonts w:asciiTheme="majorHAnsi" w:hAnsiTheme="majorHAnsi" w:cstheme="majorHAnsi"/>
-          <w:i/>
-          <w:sz w:val="22"/>
-          <w:szCs w:val="22"/>
-        </w:rPr>
-        <w:t xml:space="preserve">: </w:t>
-      </w:r>
-      <w:r>
-        <w:rPr>
-          <w:rFonts w:asciiTheme="majorHAnsi" w:hAnsiTheme="majorHAnsi" w:cstheme="majorHAnsi"/>
-          <w:i/>
-          <w:sz w:val="22"/>
-          <w:szCs w:val="22"/>
-        </w:rPr>
-        <w:t>9.97</w:t>
-      </w:r>
-      <w:r>
-        <w:rPr>
-          <w:rFonts w:asciiTheme="majorHAnsi" w:hAnsiTheme="majorHAnsi" w:cstheme="majorHAnsi"/>
-          <w:i/>
-          <w:sz w:val="22"/>
-          <w:szCs w:val="22"/>
-        </w:rPr>
-        <w:t>)</w:t>
-      </w:r>
-      <w:r>
-        <w:rPr>
-          <w:rFonts w:asciiTheme="majorHAnsi" w:hAnsiTheme="majorHAnsi" w:cstheme="majorHAnsi"/>
-          <w:i/>
-          <w:sz w:val="22"/>
-          <w:szCs w:val="22"/>
-        </w:rPr>
-        <w:tab/>
-      </w:r>
-      <w:r>
-        <w:rPr>
-          <w:rFonts w:asciiTheme="majorHAnsi" w:hAnsiTheme="majorHAnsi" w:cstheme="majorHAnsi"/>
-          <w:i/>
-          <w:sz w:val="22"/>
-          <w:szCs w:val="22"/>
-        </w:rPr>
-        <w:t xml:space="preserve">Feb 2021 </w:t>
-      </w:r>
-      <w:r>
-        <w:rPr>
-          <w:rFonts w:asciiTheme="majorHAnsi" w:hAnsiTheme="majorHAnsi" w:cstheme="majorHAnsi"/>
-          <w:i/>
-          <w:sz w:val="22"/>
-          <w:szCs w:val="22"/>
-        </w:rPr>
-        <w:t>-</w:t>
-      </w:r>
-      <w:r>
-        <w:rPr>
-          <w:rFonts w:asciiTheme="majorHAnsi" w:hAnsiTheme="majorHAnsi" w:cstheme="majorHAnsi"/>
-          <w:i/>
-          <w:sz w:val="22"/>
-          <w:szCs w:val="22"/>
-        </w:rPr>
-        <w:t xml:space="preserve"> </w:t>
-      </w:r>
-      <w:r>
-        <w:rPr>
-          <w:rFonts w:asciiTheme="majorHAnsi" w:hAnsiTheme="majorHAnsi" w:cstheme="majorHAnsi"/>
-          <w:i/>
-          <w:sz w:val="22"/>
-          <w:szCs w:val="22"/>
-        </w:rPr>
-        <w:t>Present</w:t>
-      </w:r>
-    </w:p>
-    <w:p>
-      <w:pPr>
-        <w:tabs>
-          <w:tab w:val="right" w:pos="10080"/>
-        </w:tabs>
-        <w:spacing w:line="220" w:lineRule="auto"/>
-        <w:rPr>
-          <w:rFonts w:asciiTheme="majorHAnsi" w:hAnsiTheme="majorHAnsi" w:cstheme="majorHAnsi"/>
-          <w:sz w:val="22"/>
-          <w:szCs w:val="22"/>
-        </w:rPr>
-      </w:pPr>
-      <w:r>
-        <w:rPr>
-          <w:rFonts w:asciiTheme="majorHAnsi" w:hAnsiTheme="majorHAnsi" w:cstheme="majorHAnsi"/>
-          <w:b/>
-          <w:sz w:val="24"/>
-          <w:szCs w:val="24"/>
-        </w:rPr>
-        <w:t>Government Polytechnic Mumbai</w:t>
-      </w:r>
-      <w:r>
-        <w:rPr>
-          <w:rFonts w:asciiTheme="majorHAnsi" w:hAnsiTheme="majorHAnsi" w:cstheme="majorHAnsi"/>
-          <w:b/>
-          <w:sz w:val="24"/>
-          <w:szCs w:val="24"/>
-        </w:rPr>
-        <w:tab/>
-      </w:r>
-      <w:r>
-        <w:rPr>
-          <w:rFonts w:asciiTheme="majorHAnsi" w:hAnsiTheme="majorHAnsi" w:cstheme="majorHAnsi"/>
-          <w:b/>
-          <w:sz w:val="24"/>
-          <w:szCs w:val="24"/>
-        </w:rPr>
-        <w:t>Bandra, Mumbai</w:t>
-      </w:r>
-    </w:p>
-    <w:p>
-      <w:pPr>
-        <w:tabs>
-          <w:tab w:val="right" w:pos="10080"/>
-        </w:tabs>
-        <w:spacing w:line="220" w:lineRule="auto"/>
-        <w:rPr>
-          <w:rFonts w:asciiTheme="majorHAnsi" w:hAnsiTheme="majorHAnsi" w:cstheme="majorHAnsi"/>
-          <w:i/>
-          <w:sz w:val="22"/>
-          <w:szCs w:val="22"/>
-        </w:rPr>
-      </w:pPr>
-      <w:r>
-        <w:rPr>
-          <w:rFonts w:asciiTheme="majorHAnsi" w:hAnsiTheme="majorHAnsi" w:cstheme="majorHAnsi"/>
-          <w:i/>
-          <w:sz w:val="22"/>
-          <w:szCs w:val="22"/>
-        </w:rPr>
-        <w:t>Diploma in Computer Engineering</w:t>
-      </w:r>
-      <w:r>
-        <w:rPr>
-          <w:rFonts w:asciiTheme="majorHAnsi" w:hAnsiTheme="majorHAnsi" w:cstheme="majorHAnsi"/>
-          <w:i/>
-          <w:sz w:val="22"/>
-          <w:szCs w:val="22"/>
-        </w:rPr>
-        <w:tab/>
-      </w:r>
-      <w:r>
-        <w:rPr>
-          <w:rFonts w:asciiTheme="majorHAnsi" w:hAnsiTheme="majorHAnsi" w:cstheme="majorHAnsi"/>
-          <w:i/>
-          <w:sz w:val="22"/>
-          <w:szCs w:val="22"/>
-        </w:rPr>
-        <w:t>Aug 2017 – Dec 2020</w:t>
-      </w:r>
-    </w:p>
-    <w:p>
-      <w:pPr>
-        <w:pBdr>
-          <w:bottom w:val="single" w:sz="4" w:space="1" w:color="000000"/>
-        </w:pBdr>
-        <w:tabs>
-          <w:tab w:val="right" w:pos="10627"/>
-        </w:tabs>
-        <w:rPr>
-          <w:rFonts w:asciiTheme="majorHAnsi" w:hAnsiTheme="majorHAnsi" w:cstheme="majorHAnsi"/>
-          <w:b/>
-          <w:sz w:val="22"/>
-          <w:szCs w:val="22"/>
-        </w:rPr>
-      </w:pPr>
     </w:p>
     <w:p>
       <w:pPr>
@@ -1327,21 +1030,27 @@
           <w:szCs w:val="22"/>
         </w:rPr>
       </w:pPr>
-      <w:proofErr w:type="spellStart"/>
-      <w:proofErr w:type="gramStart"/>
-      <w:r>
-        <w:rPr>
-          <w:rFonts w:asciiTheme="majorHAnsi" w:hAnsiTheme="majorHAnsi" w:cstheme="majorHAnsi"/>
-          <w:b/>
-          <w:sz w:val="22"/>
-          <w:szCs w:val="22"/>
-        </w:rPr>
-        <w:t>Non</w:t>
-      </w:r>
-      <w:r>
-        <w:rPr>
-          <w:rFonts w:asciiTheme="majorHAnsi" w:hAnsiTheme="majorHAnsi" w:cstheme="majorHAnsi"/>
-          <w:b/>
+      <w:r>
+        <w:rPr>
+          <w:rFonts w:asciiTheme="majorHAnsi" w:hAnsiTheme="majorHAnsi" w:cstheme="majorHAnsi"/>
+          <w:b/>
+          <w:sz w:val="22"/>
+          <w:szCs w:val="22"/>
+        </w:rPr>
+        <w:t>Non-Technical</w:t>
+      </w:r>
+      <w:r>
+        <w:rPr>
+          <w:rFonts w:asciiTheme="majorHAnsi" w:hAnsiTheme="majorHAnsi" w:cstheme="majorHAnsi"/>
+          <w:b/>
+          <w:sz w:val="22"/>
+          <w:szCs w:val="22"/>
+        </w:rPr>
+        <w:t xml:space="preserve"> Skills:</w:t>
+      </w:r>
+      <w:r>
+        <w:rPr>
+          <w:rFonts w:asciiTheme="majorHAnsi" w:hAnsiTheme="majorHAnsi" w:cstheme="majorHAnsi"/>
           <w:sz w:val="22"/>
           <w:szCs w:val="22"/>
         </w:rPr>
@@ -1350,30 +1059,10 @@
       <w:r>
         <w:rPr>
           <w:rFonts w:asciiTheme="majorHAnsi" w:hAnsiTheme="majorHAnsi" w:cstheme="majorHAnsi"/>
-          <w:b/>
-          <w:sz w:val="22"/>
-          <w:szCs w:val="22"/>
-        </w:rPr>
-        <w:t>Technical</w:t>
-      </w:r>
-      <w:proofErr w:type="spellEnd"/>
-      <w:proofErr w:type="gramEnd"/>
-      <w:r>
-        <w:rPr>
-          <w:rFonts w:asciiTheme="majorHAnsi" w:hAnsiTheme="majorHAnsi" w:cstheme="majorHAnsi"/>
-          <w:b/>
-          <w:sz w:val="22"/>
-          <w:szCs w:val="22"/>
-        </w:rPr>
-        <w:t xml:space="preserve"> Skills:</w:t>
-      </w:r>
-      <w:r>
-        <w:rPr>
-          <w:rFonts w:asciiTheme="majorHAnsi" w:hAnsiTheme="majorHAnsi" w:cstheme="majorHAnsi"/>
-          <w:sz w:val="22"/>
-          <w:szCs w:val="22"/>
-        </w:rPr>
-        <w:t xml:space="preserve"> </w:t>
+          <w:sz w:val="22"/>
+          <w:szCs w:val="22"/>
+        </w:rPr>
+        <w:t xml:space="preserve">Communication, </w:t>
       </w:r>
       <w:r>
         <w:rPr>
@@ -1479,7 +1168,7 @@
           <w:sz w:val="22"/>
           <w:szCs w:val="22"/>
         </w:rPr>
-        <w:t>VOLUNTEER EXPERIENCE</w:t>
+        <w:t>EDUCATION</w:t>
       </w:r>
     </w:p>
     <w:p>
@@ -1490,24 +1179,22 @@
         <w:spacing w:line="220" w:lineRule="auto"/>
         <w:rPr>
           <w:rFonts w:asciiTheme="majorHAnsi" w:hAnsiTheme="majorHAnsi" w:cstheme="majorHAnsi"/>
-          <w:b/>
-          <w:sz w:val="22"/>
-          <w:szCs w:val="22"/>
-        </w:rPr>
-      </w:pPr>
-      <w:r>
-        <w:rPr>
-          <w:rFonts w:asciiTheme="majorHAnsi" w:hAnsiTheme="majorHAnsi" w:cstheme="majorHAnsi"/>
-          <w:b/>
-          <w:sz w:val="24"/>
-          <w:szCs w:val="24"/>
-        </w:rPr>
-        <w:t>Google Developers Student Club – VIT Campus (GDSC VIT)</w:t>
-      </w:r>
-      <w:r>
-        <w:rPr>
-          <w:rFonts w:asciiTheme="majorHAnsi" w:hAnsiTheme="majorHAnsi" w:cstheme="majorHAnsi"/>
-          <w:b/>
+          <w:sz w:val="22"/>
+          <w:szCs w:val="22"/>
+        </w:rPr>
+      </w:pPr>
+      <w:r>
+        <w:rPr>
+          <w:rFonts w:asciiTheme="majorHAnsi" w:hAnsiTheme="majorHAnsi" w:cstheme="majorHAnsi"/>
+          <w:b/>
+          <w:sz w:val="24"/>
+          <w:szCs w:val="24"/>
+        </w:rPr>
+        <w:t>Vidyalankar Institute of Technology</w:t>
+      </w:r>
+      <w:r>
+        <w:rPr>
+          <w:rFonts w:asciiTheme="majorHAnsi" w:hAnsiTheme="majorHAnsi" w:cstheme="majorHAnsi"/>
           <w:sz w:val="22"/>
           <w:szCs w:val="22"/>
         </w:rPr>
@@ -1516,11 +1203,313 @@
       <w:r>
         <w:rPr>
           <w:rFonts w:asciiTheme="majorHAnsi" w:hAnsiTheme="majorHAnsi" w:cstheme="majorHAnsi"/>
+          <w:b/>
+          <w:sz w:val="24"/>
+          <w:szCs w:val="24"/>
+        </w:rPr>
+        <w:t>Wadala, Mumbai</w:t>
+      </w:r>
+    </w:p>
+    <w:p>
+      <w:pPr>
+        <w:tabs>
+          <w:tab w:val="right" w:pos="10080"/>
+        </w:tabs>
+        <w:spacing w:line="220" w:lineRule="auto"/>
+        <w:rPr>
+          <w:rFonts w:asciiTheme="majorHAnsi" w:hAnsiTheme="majorHAnsi" w:cstheme="majorHAnsi"/>
           <w:i/>
           <w:sz w:val="22"/>
           <w:szCs w:val="22"/>
         </w:rPr>
-        <w:t>Aug 2021 - Present</w:t>
+      </w:pPr>
+      <w:proofErr w:type="gramStart"/>
+      <w:r>
+        <w:rPr>
+          <w:rFonts w:asciiTheme="majorHAnsi" w:hAnsiTheme="majorHAnsi" w:cstheme="majorHAnsi"/>
+          <w:i/>
+          <w:sz w:val="22"/>
+          <w:szCs w:val="22"/>
+        </w:rPr>
+        <w:t>Bachelor’s</w:t>
+      </w:r>
+      <w:proofErr w:type="gramEnd"/>
+      <w:r>
+        <w:rPr>
+          <w:rFonts w:asciiTheme="majorHAnsi" w:hAnsiTheme="majorHAnsi" w:cstheme="majorHAnsi"/>
+          <w:i/>
+          <w:sz w:val="22"/>
+          <w:szCs w:val="22"/>
+        </w:rPr>
+        <w:t xml:space="preserve"> in Computer Engineering</w:t>
+      </w:r>
+      <w:r>
+        <w:rPr>
+          <w:rFonts w:asciiTheme="majorHAnsi" w:hAnsiTheme="majorHAnsi" w:cstheme="majorHAnsi"/>
+          <w:i/>
+          <w:sz w:val="22"/>
+          <w:szCs w:val="22"/>
+        </w:rPr>
+        <w:t xml:space="preserve"> (GPA Average: 9.97)</w:t>
+      </w:r>
+      <w:r>
+        <w:rPr>
+          <w:rFonts w:asciiTheme="majorHAnsi" w:hAnsiTheme="majorHAnsi" w:cstheme="majorHAnsi"/>
+          <w:i/>
+          <w:sz w:val="22"/>
+          <w:szCs w:val="22"/>
+        </w:rPr>
+        <w:tab/>
+        <w:t>Feb 2021 - Present</w:t>
+      </w:r>
+    </w:p>
+    <w:p>
+      <w:pPr>
+        <w:tabs>
+          <w:tab w:val="right" w:pos="10080"/>
+        </w:tabs>
+        <w:spacing w:line="220" w:lineRule="auto"/>
+        <w:rPr>
+          <w:rFonts w:asciiTheme="majorHAnsi" w:hAnsiTheme="majorHAnsi" w:cstheme="majorHAnsi"/>
+          <w:sz w:val="22"/>
+          <w:szCs w:val="22"/>
+        </w:rPr>
+      </w:pPr>
+      <w:r>
+        <w:rPr>
+          <w:rFonts w:asciiTheme="majorHAnsi" w:hAnsiTheme="majorHAnsi" w:cstheme="majorHAnsi"/>
+          <w:b/>
+          <w:sz w:val="24"/>
+          <w:szCs w:val="24"/>
+        </w:rPr>
+        <w:t>Government Polytechnic Mumbai</w:t>
+      </w:r>
+      <w:r>
+        <w:rPr>
+          <w:rFonts w:asciiTheme="majorHAnsi" w:hAnsiTheme="majorHAnsi" w:cstheme="majorHAnsi"/>
+          <w:b/>
+          <w:sz w:val="24"/>
+          <w:szCs w:val="24"/>
+        </w:rPr>
+        <w:tab/>
+      </w:r>
+      <w:r>
+        <w:rPr>
+          <w:rFonts w:asciiTheme="majorHAnsi" w:hAnsiTheme="majorHAnsi" w:cstheme="majorHAnsi"/>
+          <w:b/>
+          <w:sz w:val="24"/>
+          <w:szCs w:val="24"/>
+        </w:rPr>
+        <w:t>Bandra, Mumbai</w:t>
+      </w:r>
+    </w:p>
+    <w:p>
+      <w:pPr>
+        <w:tabs>
+          <w:tab w:val="right" w:pos="10080"/>
+        </w:tabs>
+        <w:spacing w:line="220" w:lineRule="auto"/>
+        <w:rPr>
+          <w:rFonts w:asciiTheme="majorHAnsi" w:hAnsiTheme="majorHAnsi" w:cstheme="majorHAnsi"/>
+          <w:i/>
+          <w:sz w:val="22"/>
+          <w:szCs w:val="22"/>
+        </w:rPr>
+      </w:pPr>
+      <w:r>
+        <w:rPr>
+          <w:rFonts w:asciiTheme="majorHAnsi" w:hAnsiTheme="majorHAnsi" w:cstheme="majorHAnsi"/>
+          <w:i/>
+          <w:sz w:val="22"/>
+          <w:szCs w:val="22"/>
+        </w:rPr>
+        <w:t>Diploma in Computer Engineering</w:t>
+      </w:r>
+      <w:r>
+        <w:rPr>
+          <w:rFonts w:asciiTheme="majorHAnsi" w:hAnsiTheme="majorHAnsi" w:cstheme="majorHAnsi"/>
+          <w:i/>
+          <w:sz w:val="22"/>
+          <w:szCs w:val="22"/>
+        </w:rPr>
+        <w:tab/>
+        <w:t>Aug 2017 – Dec 2020</w:t>
+      </w:r>
+    </w:p>
+    <w:p>
+      <w:pPr>
+        <w:pBdr>
+          <w:bottom w:val="single" w:sz="4" w:space="1" w:color="000000"/>
+        </w:pBdr>
+        <w:tabs>
+          <w:tab w:val="right" w:pos="10627"/>
+        </w:tabs>
+        <w:rPr>
+          <w:b/>
+          <w:sz w:val="22"/>
+          <w:szCs w:val="22"/>
+        </w:rPr>
+      </w:pPr>
+    </w:p>
+    <w:p>
+      <w:pPr>
+        <w:pBdr>
+          <w:bottom w:val="single" w:sz="4" w:space="1" w:color="000000"/>
+        </w:pBdr>
+        <w:tabs>
+          <w:tab w:val="right" w:pos="10627"/>
+        </w:tabs>
+        <w:rPr>
+          <w:b/>
+          <w:sz w:val="22"/>
+          <w:szCs w:val="22"/>
+        </w:rPr>
+      </w:pPr>
+      <w:r>
+        <w:rPr>
+          <w:b/>
+          <w:sz w:val="22"/>
+          <w:szCs w:val="22"/>
+        </w:rPr>
+        <w:t>VOLUNTEER EXPERIENCE</w:t>
+      </w:r>
+    </w:p>
+    <w:p>
+      <w:pPr>
+        <w:tabs>
+          <w:tab w:val="right" w:pos="10080"/>
+        </w:tabs>
+        <w:spacing w:line="220" w:lineRule="auto"/>
+        <w:rPr>
+          <w:rFonts w:asciiTheme="majorHAnsi" w:hAnsiTheme="majorHAnsi" w:cstheme="majorHAnsi"/>
+          <w:b/>
+          <w:sz w:val="22"/>
+          <w:szCs w:val="22"/>
+        </w:rPr>
+      </w:pPr>
+      <w:proofErr w:type="spellStart"/>
+      <w:r>
+        <w:rPr>
+          <w:rFonts w:asciiTheme="majorHAnsi" w:hAnsiTheme="majorHAnsi" w:cstheme="majorHAnsi"/>
+          <w:b/>
+          <w:sz w:val="24"/>
+          <w:szCs w:val="24"/>
+        </w:rPr>
+        <w:t>ReactPlay</w:t>
+      </w:r>
+      <w:proofErr w:type="spellEnd"/>
+      <w:r>
+        <w:rPr>
+          <w:rFonts w:asciiTheme="majorHAnsi" w:hAnsiTheme="majorHAnsi" w:cstheme="majorHAnsi"/>
+          <w:b/>
+          <w:sz w:val="24"/>
+          <w:szCs w:val="24"/>
+        </w:rPr>
+        <w:t xml:space="preserve"> </w:t>
+      </w:r>
+      <w:proofErr w:type="gramStart"/>
+      <w:r>
+        <w:rPr>
+          <w:rFonts w:asciiTheme="majorHAnsi" w:hAnsiTheme="majorHAnsi" w:cstheme="majorHAnsi"/>
+          <w:b/>
+          <w:sz w:val="24"/>
+          <w:szCs w:val="24"/>
+        </w:rPr>
+        <w:t>Open Source</w:t>
+      </w:r>
+      <w:proofErr w:type="gramEnd"/>
+      <w:r>
+        <w:rPr>
+          <w:rFonts w:asciiTheme="majorHAnsi" w:hAnsiTheme="majorHAnsi" w:cstheme="majorHAnsi"/>
+          <w:b/>
+          <w:sz w:val="24"/>
+          <w:szCs w:val="24"/>
+        </w:rPr>
+        <w:t xml:space="preserve"> Community</w:t>
+      </w:r>
+      <w:r>
+        <w:rPr>
+          <w:rFonts w:asciiTheme="majorHAnsi" w:hAnsiTheme="majorHAnsi" w:cstheme="majorHAnsi"/>
+          <w:b/>
+          <w:sz w:val="24"/>
+          <w:szCs w:val="24"/>
+        </w:rPr>
+        <w:t xml:space="preserve"> </w:t>
+      </w:r>
+      <w:r>
+        <w:rPr>
+          <w:rFonts w:asciiTheme="majorHAnsi" w:hAnsiTheme="majorHAnsi" w:cstheme="majorHAnsi"/>
+          <w:bCs/>
+          <w:sz w:val="24"/>
+          <w:szCs w:val="24"/>
+        </w:rPr>
+        <w:t>(</w:t>
+      </w:r>
+      <w:hyperlink r:id="rId14" w:history="1">
+        <w:r>
+          <w:rPr>
+            <w:rStyle w:val="Hyperlink"/>
+            <w:rFonts w:asciiTheme="majorHAnsi" w:hAnsiTheme="majorHAnsi" w:cstheme="majorHAnsi"/>
+            <w:bCs/>
+            <w:sz w:val="24"/>
+            <w:szCs w:val="24"/>
+          </w:rPr>
+          <w:t>link</w:t>
+        </w:r>
+      </w:hyperlink>
+      <w:r>
+        <w:rPr>
+          <w:rFonts w:asciiTheme="majorHAnsi" w:hAnsiTheme="majorHAnsi" w:cstheme="majorHAnsi"/>
+          <w:bCs/>
+          <w:sz w:val="24"/>
+          <w:szCs w:val="24"/>
+        </w:rPr>
+        <w:t>)</w:t>
+      </w:r>
+      <w:r>
+        <w:rPr>
+          <w:rFonts w:asciiTheme="majorHAnsi" w:hAnsiTheme="majorHAnsi" w:cstheme="majorHAnsi"/>
+          <w:b/>
+          <w:sz w:val="22"/>
+          <w:szCs w:val="22"/>
+        </w:rPr>
+        <w:tab/>
+      </w:r>
+      <w:r>
+        <w:rPr>
+          <w:rFonts w:asciiTheme="majorHAnsi" w:hAnsiTheme="majorHAnsi" w:cstheme="majorHAnsi"/>
+          <w:i/>
+          <w:sz w:val="22"/>
+          <w:szCs w:val="22"/>
+        </w:rPr>
+        <w:t>June</w:t>
+      </w:r>
+      <w:r>
+        <w:rPr>
+          <w:rFonts w:asciiTheme="majorHAnsi" w:hAnsiTheme="majorHAnsi" w:cstheme="majorHAnsi"/>
+          <w:i/>
+          <w:sz w:val="22"/>
+          <w:szCs w:val="22"/>
+        </w:rPr>
+        <w:t xml:space="preserve"> 202</w:t>
+      </w:r>
+      <w:r>
+        <w:rPr>
+          <w:rFonts w:asciiTheme="majorHAnsi" w:hAnsiTheme="majorHAnsi" w:cstheme="majorHAnsi"/>
+          <w:i/>
+          <w:sz w:val="22"/>
+          <w:szCs w:val="22"/>
+        </w:rPr>
+        <w:t>2</w:t>
+      </w:r>
+      <w:r>
+        <w:rPr>
+          <w:rFonts w:asciiTheme="majorHAnsi" w:hAnsiTheme="majorHAnsi" w:cstheme="majorHAnsi"/>
+          <w:i/>
+          <w:sz w:val="22"/>
+          <w:szCs w:val="22"/>
+        </w:rPr>
+        <w:t xml:space="preserve"> - Present</w:t>
       </w:r>
     </w:p>
     <w:p>
@@ -1543,113 +1532,7 @@
           <w:sz w:val="22"/>
           <w:szCs w:val="22"/>
         </w:rPr>
-        <w:t>Developed</w:t>
-      </w:r>
-      <w:r>
-        <w:rPr>
-          <w:rFonts w:asciiTheme="majorHAnsi" w:hAnsiTheme="majorHAnsi" w:cstheme="majorHAnsi"/>
-          <w:sz w:val="22"/>
-          <w:szCs w:val="22"/>
-        </w:rPr>
-        <w:t xml:space="preserve"> a responsive website for the committee using MERN stack</w:t>
-      </w:r>
-      <w:r>
-        <w:rPr>
-          <w:rFonts w:asciiTheme="majorHAnsi" w:hAnsiTheme="majorHAnsi" w:cstheme="majorHAnsi"/>
-          <w:sz w:val="22"/>
-          <w:szCs w:val="22"/>
-        </w:rPr>
-        <w:t>.</w:t>
-      </w:r>
-    </w:p>
-    <w:p>
-      <w:pPr>
-        <w:tabs>
-          <w:tab w:val="right" w:pos="10080"/>
-        </w:tabs>
-        <w:spacing w:line="220" w:lineRule="auto"/>
-        <w:rPr>
-          <w:rFonts w:asciiTheme="majorHAnsi" w:hAnsiTheme="majorHAnsi" w:cstheme="majorHAnsi"/>
-          <w:b/>
-          <w:sz w:val="22"/>
-          <w:szCs w:val="22"/>
-        </w:rPr>
-      </w:pPr>
-      <w:proofErr w:type="spellStart"/>
-      <w:r>
-        <w:rPr>
-          <w:rFonts w:asciiTheme="majorHAnsi" w:hAnsiTheme="majorHAnsi" w:cstheme="majorHAnsi"/>
-          <w:b/>
-          <w:sz w:val="24"/>
-          <w:szCs w:val="24"/>
-        </w:rPr>
-        <w:t>GirlScript</w:t>
-      </w:r>
-      <w:proofErr w:type="spellEnd"/>
-      <w:r>
-        <w:rPr>
-          <w:rFonts w:asciiTheme="majorHAnsi" w:hAnsiTheme="majorHAnsi" w:cstheme="majorHAnsi"/>
-          <w:b/>
-          <w:sz w:val="24"/>
-          <w:szCs w:val="24"/>
-        </w:rPr>
-        <w:t xml:space="preserve"> Win</w:t>
-      </w:r>
-      <w:r>
-        <w:rPr>
-          <w:rFonts w:asciiTheme="majorHAnsi" w:hAnsiTheme="majorHAnsi" w:cstheme="majorHAnsi"/>
-          <w:b/>
-          <w:sz w:val="24"/>
-          <w:szCs w:val="24"/>
-        </w:rPr>
-        <w:t>t</w:t>
-      </w:r>
-      <w:r>
-        <w:rPr>
-          <w:rFonts w:asciiTheme="majorHAnsi" w:hAnsiTheme="majorHAnsi" w:cstheme="majorHAnsi"/>
-          <w:b/>
-          <w:sz w:val="24"/>
-          <w:szCs w:val="24"/>
-        </w:rPr>
-        <w:t>er of Contribution (</w:t>
-      </w:r>
-      <w:proofErr w:type="spellStart"/>
-      <w:r>
-        <w:rPr>
-          <w:rFonts w:asciiTheme="majorHAnsi" w:hAnsiTheme="majorHAnsi" w:cstheme="majorHAnsi"/>
-          <w:b/>
-          <w:sz w:val="24"/>
-          <w:szCs w:val="24"/>
-        </w:rPr>
-        <w:t>GWoC</w:t>
-      </w:r>
-      <w:proofErr w:type="spellEnd"/>
-      <w:r>
-        <w:rPr>
-          <w:rFonts w:asciiTheme="majorHAnsi" w:hAnsiTheme="majorHAnsi" w:cstheme="majorHAnsi"/>
-          <w:b/>
-          <w:sz w:val="24"/>
-          <w:szCs w:val="24"/>
-        </w:rPr>
-        <w:t>)</w:t>
-      </w:r>
-      <w:r>
-        <w:rPr>
-          <w:rFonts w:asciiTheme="majorHAnsi" w:hAnsiTheme="majorHAnsi" w:cstheme="majorHAnsi"/>
-          <w:b/>
-          <w:sz w:val="22"/>
-          <w:szCs w:val="22"/>
-        </w:rPr>
-        <w:tab/>
-      </w:r>
-      <w:r>
-        <w:rPr>
-          <w:rFonts w:asciiTheme="majorHAnsi" w:hAnsiTheme="majorHAnsi" w:cstheme="majorHAnsi"/>
-          <w:i/>
-          <w:sz w:val="22"/>
-          <w:szCs w:val="22"/>
-        </w:rPr>
-        <w:t>Sep 2021 - Present</w:t>
+        <w:t>Contributing to the community in code, low-code, and no-code ways.</w:t>
       </w:r>
     </w:p>
     <w:p>
@@ -1672,15 +1555,30 @@
           <w:sz w:val="22"/>
           <w:szCs w:val="22"/>
         </w:rPr>
-        <w:t>Wrote</w:t>
-      </w:r>
-      <w:r>
-        <w:rPr>
-          <w:rFonts w:asciiTheme="majorHAnsi" w:hAnsiTheme="majorHAnsi" w:cstheme="majorHAnsi"/>
-          <w:sz w:val="22"/>
-          <w:szCs w:val="22"/>
-        </w:rPr>
-        <w:t xml:space="preserve"> content in documentation and audio format and writing about JavaScript, MERN Stack and Front-End Web Development.</w:t>
+        <w:t>Reviewing pull requests, helping newcomers with open source, react and web technologies.</w:t>
+      </w:r>
+    </w:p>
+    <w:p>
+      <w:pPr>
+        <w:numPr>
+          <w:ilvl w:val="0"/>
+          <w:numId w:val="1"/>
+        </w:numPr>
+        <w:ind w:left="284" w:hanging="284"/>
+        <w:jc w:val="both"/>
+        <w:rPr>
+          <w:rFonts w:asciiTheme="majorHAnsi" w:hAnsiTheme="majorHAnsi" w:cstheme="majorHAnsi"/>
+          <w:sz w:val="22"/>
+          <w:szCs w:val="22"/>
+        </w:rPr>
+      </w:pPr>
+      <w:r>
+        <w:rPr>
+          <w:rFonts w:asciiTheme="majorHAnsi" w:hAnsiTheme="majorHAnsi" w:cstheme="majorHAnsi"/>
+          <w:sz w:val="22"/>
+          <w:szCs w:val="22"/>
+        </w:rPr>
+        <w:t>Organizing hackathon, writing informative blogs, and hosting events to spread more awareness.</w:t>
       </w:r>
     </w:p>
     <w:p>
@@ -1691,89 +1589,227 @@
         <w:spacing w:line="220" w:lineRule="auto"/>
         <w:rPr>
           <w:rFonts w:asciiTheme="majorHAnsi" w:hAnsiTheme="majorHAnsi" w:cstheme="majorHAnsi"/>
+          <w:b/>
+          <w:sz w:val="22"/>
+          <w:szCs w:val="22"/>
+        </w:rPr>
+      </w:pPr>
+      <w:r>
+        <w:rPr>
+          <w:rFonts w:asciiTheme="majorHAnsi" w:hAnsiTheme="majorHAnsi" w:cstheme="majorHAnsi"/>
+          <w:b/>
+          <w:sz w:val="24"/>
+          <w:szCs w:val="24"/>
+        </w:rPr>
+        <w:t xml:space="preserve">Google Developers Student Club – VIT Campus </w:t>
+      </w:r>
+      <w:r>
+        <w:rPr>
+          <w:rFonts w:asciiTheme="majorHAnsi" w:hAnsiTheme="majorHAnsi" w:cstheme="majorHAnsi"/>
+          <w:bCs/>
+          <w:sz w:val="24"/>
+          <w:szCs w:val="24"/>
+        </w:rPr>
+        <w:t>(</w:t>
+      </w:r>
+      <w:hyperlink r:id="rId15" w:history="1">
+        <w:r>
+          <w:rPr>
+            <w:rStyle w:val="Hyperlink"/>
+            <w:rFonts w:asciiTheme="majorHAnsi" w:hAnsiTheme="majorHAnsi" w:cstheme="majorHAnsi"/>
+            <w:bCs/>
+            <w:sz w:val="24"/>
+            <w:szCs w:val="24"/>
+          </w:rPr>
+          <w:t>GDSC VIT</w:t>
+        </w:r>
+      </w:hyperlink>
+      <w:r>
+        <w:rPr>
+          <w:rFonts w:asciiTheme="majorHAnsi" w:hAnsiTheme="majorHAnsi" w:cstheme="majorHAnsi"/>
+          <w:bCs/>
+          <w:sz w:val="24"/>
+          <w:szCs w:val="24"/>
+        </w:rPr>
+        <w:t>)</w:t>
+      </w:r>
+      <w:r>
+        <w:rPr>
+          <w:rFonts w:asciiTheme="majorHAnsi" w:hAnsiTheme="majorHAnsi" w:cstheme="majorHAnsi"/>
+          <w:b/>
+          <w:sz w:val="22"/>
+          <w:szCs w:val="22"/>
+        </w:rPr>
+        <w:tab/>
+      </w:r>
+      <w:r>
+        <w:rPr>
+          <w:rFonts w:asciiTheme="majorHAnsi" w:hAnsiTheme="majorHAnsi" w:cstheme="majorHAnsi"/>
           <w:i/>
           <w:sz w:val="22"/>
           <w:szCs w:val="22"/>
         </w:rPr>
-      </w:pPr>
-      <w:proofErr w:type="spellStart"/>
-      <w:r>
-        <w:rPr>
-          <w:rFonts w:asciiTheme="majorHAnsi" w:hAnsiTheme="majorHAnsi" w:cstheme="majorHAnsi"/>
-          <w:b/>
-          <w:sz w:val="24"/>
-          <w:szCs w:val="24"/>
-        </w:rPr>
-        <w:t>LetsGrowMore</w:t>
-      </w:r>
-      <w:proofErr w:type="spellEnd"/>
-      <w:r>
-        <w:rPr>
-          <w:rFonts w:asciiTheme="majorHAnsi" w:hAnsiTheme="majorHAnsi" w:cstheme="majorHAnsi"/>
-          <w:b/>
-          <w:sz w:val="24"/>
-          <w:szCs w:val="24"/>
-        </w:rPr>
-        <w:t xml:space="preserve"> - Summer of Code (LGM SoC)</w:t>
-      </w:r>
-      <w:r>
-        <w:rPr>
-          <w:rFonts w:asciiTheme="majorHAnsi" w:hAnsiTheme="majorHAnsi" w:cstheme="majorHAnsi"/>
-          <w:b/>
-          <w:sz w:val="22"/>
-          <w:szCs w:val="22"/>
-        </w:rPr>
-        <w:tab/>
-      </w:r>
-      <w:r>
-        <w:rPr>
-          <w:rFonts w:asciiTheme="majorHAnsi" w:hAnsiTheme="majorHAnsi" w:cstheme="majorHAnsi"/>
-          <w:sz w:val="22"/>
-          <w:szCs w:val="22"/>
-        </w:rPr>
-        <w:t>Jun 2021 – Sep 2021</w:t>
-      </w:r>
-      <w:r>
-        <w:rPr>
-          <w:rFonts w:asciiTheme="majorHAnsi" w:hAnsiTheme="majorHAnsi" w:cstheme="majorHAnsi"/>
-          <w:b/>
-          <w:sz w:val="22"/>
-          <w:szCs w:val="22"/>
-        </w:rPr>
-        <w:t xml:space="preserve"> </w:t>
-      </w:r>
-    </w:p>
-    <w:p>
-      <w:pPr>
-        <w:pStyle w:val="ListParagraph"/>
+        <w:t>Aug 2021 - Present</w:t>
+      </w:r>
+    </w:p>
+    <w:p>
+      <w:pPr>
         <w:numPr>
           <w:ilvl w:val="0"/>
-          <w:numId w:val="4"/>
+          <w:numId w:val="1"/>
         </w:numPr>
+        <w:ind w:left="284" w:hanging="284"/>
+        <w:jc w:val="both"/>
+        <w:rPr>
+          <w:rFonts w:asciiTheme="majorHAnsi" w:hAnsiTheme="majorHAnsi" w:cstheme="majorHAnsi"/>
+          <w:sz w:val="22"/>
+          <w:szCs w:val="22"/>
+        </w:rPr>
+      </w:pPr>
+      <w:r>
+        <w:rPr>
+          <w:rFonts w:asciiTheme="majorHAnsi" w:hAnsiTheme="majorHAnsi" w:cstheme="majorHAnsi"/>
+          <w:sz w:val="22"/>
+          <w:szCs w:val="22"/>
+        </w:rPr>
+        <w:t>Developed</w:t>
+      </w:r>
+      <w:r>
+        <w:rPr>
+          <w:rFonts w:asciiTheme="majorHAnsi" w:hAnsiTheme="majorHAnsi" w:cstheme="majorHAnsi"/>
+          <w:sz w:val="22"/>
+          <w:szCs w:val="22"/>
+        </w:rPr>
+        <w:t xml:space="preserve"> a responsive website for the committee using MERN stack</w:t>
+      </w:r>
+      <w:r>
+        <w:rPr>
+          <w:rFonts w:asciiTheme="majorHAnsi" w:hAnsiTheme="majorHAnsi" w:cstheme="majorHAnsi"/>
+          <w:sz w:val="22"/>
+          <w:szCs w:val="22"/>
+        </w:rPr>
+        <w:t>.</w:t>
+      </w:r>
+    </w:p>
+    <w:p>
+      <w:pPr>
         <w:tabs>
           <w:tab w:val="right" w:pos="10080"/>
         </w:tabs>
         <w:spacing w:line="220" w:lineRule="auto"/>
+        <w:rPr>
+          <w:rFonts w:asciiTheme="majorHAnsi" w:hAnsiTheme="majorHAnsi" w:cstheme="majorHAnsi"/>
+          <w:b/>
+          <w:sz w:val="22"/>
+          <w:szCs w:val="22"/>
+        </w:rPr>
+      </w:pPr>
+      <w:proofErr w:type="spellStart"/>
+      <w:r>
+        <w:rPr>
+          <w:rFonts w:asciiTheme="majorHAnsi" w:hAnsiTheme="majorHAnsi" w:cstheme="majorHAnsi"/>
+          <w:b/>
+          <w:sz w:val="24"/>
+          <w:szCs w:val="24"/>
+        </w:rPr>
+        <w:t>GirlScript</w:t>
+      </w:r>
+      <w:proofErr w:type="spellEnd"/>
+      <w:r>
+        <w:rPr>
+          <w:rFonts w:asciiTheme="majorHAnsi" w:hAnsiTheme="majorHAnsi" w:cstheme="majorHAnsi"/>
+          <w:b/>
+          <w:sz w:val="24"/>
+          <w:szCs w:val="24"/>
+        </w:rPr>
+        <w:t xml:space="preserve"> Win</w:t>
+      </w:r>
+      <w:r>
+        <w:rPr>
+          <w:rFonts w:asciiTheme="majorHAnsi" w:hAnsiTheme="majorHAnsi" w:cstheme="majorHAnsi"/>
+          <w:b/>
+          <w:sz w:val="24"/>
+          <w:szCs w:val="24"/>
+        </w:rPr>
+        <w:t>t</w:t>
+      </w:r>
+      <w:r>
+        <w:rPr>
+          <w:rFonts w:asciiTheme="majorHAnsi" w:hAnsiTheme="majorHAnsi" w:cstheme="majorHAnsi"/>
+          <w:b/>
+          <w:sz w:val="24"/>
+          <w:szCs w:val="24"/>
+        </w:rPr>
+        <w:t>er of Contribution (</w:t>
+      </w:r>
+      <w:proofErr w:type="spellStart"/>
+      <w:r>
+        <w:rPr>
+          <w:rFonts w:asciiTheme="majorHAnsi" w:hAnsiTheme="majorHAnsi" w:cstheme="majorHAnsi"/>
+          <w:b/>
+          <w:sz w:val="24"/>
+          <w:szCs w:val="24"/>
+        </w:rPr>
+        <w:t>GWoC</w:t>
+      </w:r>
+      <w:proofErr w:type="spellEnd"/>
+      <w:r>
+        <w:rPr>
+          <w:rFonts w:asciiTheme="majorHAnsi" w:hAnsiTheme="majorHAnsi" w:cstheme="majorHAnsi"/>
+          <w:b/>
+          <w:sz w:val="24"/>
+          <w:szCs w:val="24"/>
+        </w:rPr>
+        <w:t>)</w:t>
+      </w:r>
+      <w:r>
+        <w:rPr>
+          <w:rFonts w:asciiTheme="majorHAnsi" w:hAnsiTheme="majorHAnsi" w:cstheme="majorHAnsi"/>
+          <w:b/>
+          <w:sz w:val="22"/>
+          <w:szCs w:val="22"/>
+        </w:rPr>
+        <w:tab/>
+      </w:r>
+      <w:r>
+        <w:rPr>
+          <w:rFonts w:asciiTheme="majorHAnsi" w:hAnsiTheme="majorHAnsi" w:cstheme="majorHAnsi"/>
+          <w:i/>
+          <w:sz w:val="22"/>
+          <w:szCs w:val="22"/>
+        </w:rPr>
+        <w:t>Sep 2021 - Present</w:t>
+      </w:r>
+    </w:p>
+    <w:p>
+      <w:pPr>
+        <w:numPr>
+          <w:ilvl w:val="0"/>
+          <w:numId w:val="1"/>
+        </w:numPr>
         <w:ind w:left="284" w:hanging="284"/>
-        <w:rPr>
-          <w:rFonts w:asciiTheme="majorHAnsi" w:hAnsiTheme="majorHAnsi" w:cstheme="majorHAnsi"/>
-        </w:rPr>
-      </w:pPr>
-      <w:r>
-        <w:rPr>
-          <w:rFonts w:asciiTheme="majorHAnsi" w:hAnsiTheme="majorHAnsi" w:cstheme="majorHAnsi"/>
-          <w:sz w:val="22"/>
-          <w:szCs w:val="20"/>
-        </w:rPr>
-        <w:t xml:space="preserve">Contributed </w:t>
-      </w:r>
-      <w:r>
-        <w:rPr>
-          <w:rFonts w:asciiTheme="majorHAnsi" w:hAnsiTheme="majorHAnsi" w:cstheme="majorHAnsi"/>
-          <w:sz w:val="22"/>
-          <w:szCs w:val="20"/>
-        </w:rPr>
-        <w:t>on total 5 projects and successfully merged 7 Pull Requests in Web Development Domain.</w:t>
+        <w:jc w:val="both"/>
+        <w:rPr>
+          <w:rFonts w:asciiTheme="majorHAnsi" w:hAnsiTheme="majorHAnsi" w:cstheme="majorHAnsi"/>
+          <w:sz w:val="22"/>
+          <w:szCs w:val="22"/>
+        </w:rPr>
+      </w:pPr>
+      <w:r>
+        <w:rPr>
+          <w:rFonts w:asciiTheme="majorHAnsi" w:hAnsiTheme="majorHAnsi" w:cstheme="majorHAnsi"/>
+          <w:sz w:val="22"/>
+          <w:szCs w:val="22"/>
+        </w:rPr>
+        <w:t>Wrote</w:t>
+      </w:r>
+      <w:r>
+        <w:rPr>
+          <w:rFonts w:asciiTheme="majorHAnsi" w:hAnsiTheme="majorHAnsi" w:cstheme="majorHAnsi"/>
+          <w:sz w:val="22"/>
+          <w:szCs w:val="22"/>
+        </w:rPr>
+        <w:t xml:space="preserve"> content in documentation and audio format and writing about JavaScript, MERN Stack and Front-End Web Development.</w:t>
       </w:r>
     </w:p>
     <w:p>
@@ -1785,7 +1821,6 @@
           <w:tab w:val="right" w:pos="10627"/>
         </w:tabs>
         <w:rPr>
-          <w:rFonts w:asciiTheme="majorHAnsi" w:hAnsiTheme="majorHAnsi" w:cstheme="majorHAnsi"/>
           <w:b/>
           <w:sz w:val="22"/>
           <w:szCs w:val="22"/>
@@ -2124,42 +2159,9 @@
     </w:p>
     <w:p>
       <w:pPr>
-        <w:tabs>
-          <w:tab w:val="right" w:pos="10080"/>
-        </w:tabs>
-        <w:spacing w:line="218" w:lineRule="auto"/>
-        <w:rPr>
-          <w:rFonts w:asciiTheme="majorHAnsi" w:hAnsiTheme="majorHAnsi" w:cstheme="majorHAnsi"/>
-          <w:i/>
-          <w:sz w:val="22"/>
-          <w:szCs w:val="22"/>
-        </w:rPr>
-      </w:pPr>
-      <w:r>
-        <w:rPr>
-          <w:rFonts w:asciiTheme="majorHAnsi" w:hAnsiTheme="majorHAnsi" w:cstheme="majorHAnsi"/>
-          <w:i/>
-          <w:sz w:val="22"/>
-          <w:szCs w:val="22"/>
-        </w:rPr>
-        <w:t>Secretary</w:t>
-      </w:r>
-      <w:r>
-        <w:rPr>
-          <w:rFonts w:asciiTheme="majorHAnsi" w:hAnsiTheme="majorHAnsi" w:cstheme="majorHAnsi"/>
-          <w:i/>
-          <w:sz w:val="22"/>
-          <w:szCs w:val="22"/>
-        </w:rPr>
-        <w:tab/>
-        <w:t>Academic Year 2018-19</w:t>
-      </w:r>
-    </w:p>
-    <w:p>
-      <w:pPr>
         <w:numPr>
           <w:ilvl w:val="0"/>
-          <w:numId w:val="1"/>
+          <w:numId w:val="3"/>
         </w:numPr>
         <w:ind w:left="284" w:hanging="284"/>
         <w:jc w:val="both"/>
@@ -2175,28 +2177,12 @@
           <w:sz w:val="22"/>
           <w:szCs w:val="22"/>
         </w:rPr>
-        <w:t xml:space="preserve">Managed documentation </w:t>
-      </w:r>
-      <w:r>
-        <w:rPr>
-          <w:rFonts w:asciiTheme="majorHAnsi" w:hAnsiTheme="majorHAnsi" w:cstheme="majorHAnsi"/>
-          <w:sz w:val="22"/>
-          <w:szCs w:val="22"/>
-        </w:rPr>
-        <w:t>and events organized by COESA</w:t>
-      </w:r>
-      <w:r>
-        <w:rPr>
-          <w:rFonts w:asciiTheme="majorHAnsi" w:hAnsiTheme="majorHAnsi" w:cstheme="majorHAnsi"/>
-          <w:sz w:val="22"/>
-          <w:szCs w:val="22"/>
-        </w:rPr>
-        <w:t xml:space="preserve">. </w:t>
+        <w:t>Handled the team of eight departments and established a flow between the team and the faculty.</w:t>
       </w:r>
     </w:p>
     <w:sectPr>
-      <w:headerReference w:type="default" r:id="rId14"/>
-      <w:footerReference w:type="default" r:id="rId15"/>
+      <w:headerReference w:type="default" r:id="rId16"/>
+      <w:footerReference w:type="default" r:id="rId17"/>
       <w:pgSz w:w="12240" w:h="15840"/>
       <w:pgMar w:top="568" w:right="1080" w:bottom="0" w:left="1080" w:header="720" w:footer="1051" w:gutter="0"/>
       <w:pgNumType w:start="1"/>

</xml_diff>

<commit_message>
🕸 added version control in skills
</commit_message>
<xml_diff>
--- a/Kaushal Joshi - Web Developer.docx
+++ b/Kaushal Joshi - Web Developer.docx
@@ -49,7 +49,6 @@
         <w:t xml:space="preserve"> </w:t>
       </w:r>
       <w:hyperlink r:id="rId8" w:history="1">
-        <w:proofErr w:type="spellStart"/>
         <w:r>
           <w:rPr>
             <w:rStyle w:val="Hyperlink"/>
@@ -58,7 +57,6 @@
           </w:rPr>
           <w:t>kaushaljoshi.dev</w:t>
         </w:r>
-        <w:proofErr w:type="spellEnd"/>
       </w:hyperlink>
       <w:r>
         <w:rPr>
@@ -89,19 +87,8 @@
             <w:sz w:val="22"/>
             <w:szCs w:val="22"/>
           </w:rPr>
-          <w:t>twitter.com/</w:t>
+          <w:t>twitter.com/clumsy_coder</w:t>
         </w:r>
-        <w:proofErr w:type="spellStart"/>
-        <w:r>
-          <w:rPr>
-            <w:rStyle w:val="Hyperlink"/>
-            <w:rFonts w:asciiTheme="majorHAnsi" w:hAnsiTheme="majorHAnsi" w:cstheme="majorHAnsi"/>
-            <w:sz w:val="22"/>
-            <w:szCs w:val="22"/>
-          </w:rPr>
-          <w:t>clumsy_coder</w:t>
-        </w:r>
-        <w:proofErr w:type="spellEnd"/>
       </w:hyperlink>
       <w:r>
         <w:rPr>
@@ -126,23 +113,13 @@
         <w:t xml:space="preserve">Blog: </w:t>
       </w:r>
       <w:hyperlink r:id="rId10" w:history="1">
-        <w:proofErr w:type="spellStart"/>
         <w:r>
           <w:rPr>
             <w:rStyle w:val="Hyperlink"/>
             <w:sz w:val="22"/>
             <w:szCs w:val="22"/>
           </w:rPr>
-          <w:t>kaushaljoshi.dev</w:t>
-        </w:r>
-        <w:proofErr w:type="spellEnd"/>
-        <w:r>
-          <w:rPr>
-            <w:rStyle w:val="Hyperlink"/>
-            <w:sz w:val="22"/>
-            <w:szCs w:val="22"/>
-          </w:rPr>
-          <w:t>/blogs</w:t>
+          <w:t>kaushaljoshi.dev/blogs</w:t>
         </w:r>
       </w:hyperlink>
     </w:p>
@@ -427,7 +404,6 @@
         </w:rPr>
         <w:t xml:space="preserve"> and </w:t>
       </w:r>
-      <w:proofErr w:type="gramStart"/>
       <w:r>
         <w:rPr>
           <w:rFonts w:asciiTheme="majorHAnsi" w:hAnsiTheme="majorHAnsi" w:cstheme="majorHAnsi"/>
@@ -458,7 +434,6 @@
         </w:rPr>
         <w:t>Source</w:t>
       </w:r>
-      <w:proofErr w:type="gramEnd"/>
       <w:r>
         <w:rPr>
           <w:rFonts w:asciiTheme="majorHAnsi" w:hAnsiTheme="majorHAnsi" w:cstheme="majorHAnsi"/>
@@ -1001,7 +976,7 @@
           <w:sz w:val="22"/>
           <w:szCs w:val="20"/>
         </w:rPr>
-        <w:t>Testing (Cypress), Documenting (Notion, Markdown)</w:t>
+        <w:t xml:space="preserve">Testing (Cypress), </w:t>
       </w:r>
       <w:r>
         <w:rPr>
@@ -1009,7 +984,31 @@
           <w:sz w:val="22"/>
           <w:szCs w:val="20"/>
         </w:rPr>
-        <w:t>, Technical writing.</w:t>
+        <w:t xml:space="preserve">Version Control (Git, GitHub) </w:t>
+      </w:r>
+      <w:r>
+        <w:rPr>
+          <w:rFonts w:asciiTheme="majorHAnsi" w:hAnsiTheme="majorHAnsi" w:cstheme="majorHAnsi"/>
+          <w:sz w:val="22"/>
+          <w:szCs w:val="20"/>
+        </w:rPr>
+        <w:t>Documenting (Notion, Markdown)</w:t>
+      </w:r>
+      <w:r>
+        <w:rPr>
+          <w:rFonts w:asciiTheme="majorHAnsi" w:hAnsiTheme="majorHAnsi" w:cstheme="majorHAnsi"/>
+          <w:sz w:val="22"/>
+          <w:szCs w:val="20"/>
+        </w:rPr>
+        <w:t xml:space="preserve">, </w:t>
+      </w:r>
+      <w:r>
+        <w:rPr>
+          <w:rFonts w:asciiTheme="majorHAnsi" w:hAnsiTheme="majorHAnsi" w:cstheme="majorHAnsi"/>
+          <w:sz w:val="22"/>
+          <w:szCs w:val="20"/>
+        </w:rPr>
+        <w:t>Blogging.</w:t>
       </w:r>
     </w:p>
     <w:p>
@@ -1223,7 +1222,6 @@
           <w:szCs w:val="22"/>
         </w:rPr>
       </w:pPr>
-      <w:proofErr w:type="gramStart"/>
       <w:r>
         <w:rPr>
           <w:rFonts w:asciiTheme="majorHAnsi" w:hAnsiTheme="majorHAnsi" w:cstheme="majorHAnsi"/>
@@ -1231,17 +1229,7 @@
           <w:sz w:val="22"/>
           <w:szCs w:val="22"/>
         </w:rPr>
-        <w:t>Bachelor’s</w:t>
-      </w:r>
-      <w:proofErr w:type="gramEnd"/>
-      <w:r>
-        <w:rPr>
-          <w:rFonts w:asciiTheme="majorHAnsi" w:hAnsiTheme="majorHAnsi" w:cstheme="majorHAnsi"/>
-          <w:i/>
-          <w:sz w:val="22"/>
-          <w:szCs w:val="22"/>
-        </w:rPr>
-        <w:t xml:space="preserve"> in Computer Engineering</w:t>
+        <w:t>Bachelor’s in Computer Engineering</w:t>
       </w:r>
       <w:r>
         <w:rPr>
@@ -1387,45 +1375,14 @@
           <w:szCs w:val="22"/>
         </w:rPr>
       </w:pPr>
-      <w:proofErr w:type="spellStart"/>
-      <w:r>
-        <w:rPr>
-          <w:rFonts w:asciiTheme="majorHAnsi" w:hAnsiTheme="majorHAnsi" w:cstheme="majorHAnsi"/>
-          <w:b/>
-          <w:sz w:val="24"/>
-          <w:szCs w:val="24"/>
-        </w:rPr>
-        <w:t>ReactPlay</w:t>
-      </w:r>
-      <w:proofErr w:type="spellEnd"/>
-      <w:r>
-        <w:rPr>
-          <w:rFonts w:asciiTheme="majorHAnsi" w:hAnsiTheme="majorHAnsi" w:cstheme="majorHAnsi"/>
-          <w:b/>
-          <w:sz w:val="24"/>
-          <w:szCs w:val="24"/>
-        </w:rPr>
-        <w:t xml:space="preserve"> </w:t>
-      </w:r>
-      <w:proofErr w:type="gramStart"/>
-      <w:r>
-        <w:rPr>
-          <w:rFonts w:asciiTheme="majorHAnsi" w:hAnsiTheme="majorHAnsi" w:cstheme="majorHAnsi"/>
-          <w:b/>
-          <w:sz w:val="24"/>
-          <w:szCs w:val="24"/>
-        </w:rPr>
-        <w:t>Open Source</w:t>
-      </w:r>
-      <w:proofErr w:type="gramEnd"/>
-      <w:r>
-        <w:rPr>
-          <w:rFonts w:asciiTheme="majorHAnsi" w:hAnsiTheme="majorHAnsi" w:cstheme="majorHAnsi"/>
-          <w:b/>
-          <w:sz w:val="24"/>
-          <w:szCs w:val="24"/>
-        </w:rPr>
-        <w:t xml:space="preserve"> Community</w:t>
+      <w:r>
+        <w:rPr>
+          <w:rFonts w:asciiTheme="majorHAnsi" w:hAnsiTheme="majorHAnsi" w:cstheme="majorHAnsi"/>
+          <w:b/>
+          <w:sz w:val="24"/>
+          <w:szCs w:val="24"/>
+        </w:rPr>
+        <w:t>ReactPlay Open Source Community</w:t>
       </w:r>
       <w:r>
         <w:rPr>
@@ -1704,25 +1661,14 @@
           <w:szCs w:val="22"/>
         </w:rPr>
       </w:pPr>
-      <w:proofErr w:type="spellStart"/>
-      <w:r>
-        <w:rPr>
-          <w:rFonts w:asciiTheme="majorHAnsi" w:hAnsiTheme="majorHAnsi" w:cstheme="majorHAnsi"/>
-          <w:b/>
-          <w:sz w:val="24"/>
-          <w:szCs w:val="24"/>
-        </w:rPr>
-        <w:t>GirlScript</w:t>
-      </w:r>
-      <w:proofErr w:type="spellEnd"/>
-      <w:r>
-        <w:rPr>
-          <w:rFonts w:asciiTheme="majorHAnsi" w:hAnsiTheme="majorHAnsi" w:cstheme="majorHAnsi"/>
-          <w:b/>
-          <w:sz w:val="24"/>
-          <w:szCs w:val="24"/>
-        </w:rPr>
-        <w:t xml:space="preserve"> Win</w:t>
+      <w:r>
+        <w:rPr>
+          <w:rFonts w:asciiTheme="majorHAnsi" w:hAnsiTheme="majorHAnsi" w:cstheme="majorHAnsi"/>
+          <w:b/>
+          <w:sz w:val="24"/>
+          <w:szCs w:val="24"/>
+        </w:rPr>
+        <w:t>GirlScript Win</w:t>
       </w:r>
       <w:r>
         <w:rPr>
@@ -1740,27 +1686,7 @@
           <w:sz w:val="24"/>
           <w:szCs w:val="24"/>
         </w:rPr>
-        <w:t>er of Contribution (</w:t>
-      </w:r>
-      <w:proofErr w:type="spellStart"/>
-      <w:r>
-        <w:rPr>
-          <w:rFonts w:asciiTheme="majorHAnsi" w:hAnsiTheme="majorHAnsi" w:cstheme="majorHAnsi"/>
-          <w:b/>
-          <w:sz w:val="24"/>
-          <w:szCs w:val="24"/>
-        </w:rPr>
-        <w:t>GWoC</w:t>
-      </w:r>
-      <w:proofErr w:type="spellEnd"/>
-      <w:r>
-        <w:rPr>
-          <w:rFonts w:asciiTheme="majorHAnsi" w:hAnsiTheme="majorHAnsi" w:cstheme="majorHAnsi"/>
-          <w:b/>
-          <w:sz w:val="24"/>
-          <w:szCs w:val="24"/>
-        </w:rPr>
-        <w:t>)</w:t>
+        <w:t>er of Contribution (GWoC)</w:t>
       </w:r>
       <w:r>
         <w:rPr>

</xml_diff>

<commit_message>
✍ Updated web-dev resume, added TDL
</commit_message>
<xml_diff>
--- a/Kaushal Joshi - Web Developer.docx
+++ b/Kaushal Joshi - Web Developer.docx
@@ -49,7 +49,6 @@
         <w:t xml:space="preserve"> </w:t>
       </w:r>
       <w:hyperlink r:id="rId8" w:history="1">
-        <w:proofErr w:type="spellStart"/>
         <w:r>
           <w:rPr>
             <w:rStyle w:val="Hyperlink"/>
@@ -58,7 +57,6 @@
           </w:rPr>
           <w:t>kaushaljoshi.dev</w:t>
         </w:r>
-        <w:proofErr w:type="spellEnd"/>
       </w:hyperlink>
       <w:r>
         <w:rPr>
@@ -89,19 +87,8 @@
             <w:sz w:val="22"/>
             <w:szCs w:val="22"/>
           </w:rPr>
-          <w:t>twitter.com/</w:t>
+          <w:t>twitter.com/clumsy_coder</w:t>
         </w:r>
-        <w:proofErr w:type="spellStart"/>
-        <w:r>
-          <w:rPr>
-            <w:rStyle w:val="Hyperlink"/>
-            <w:rFonts w:asciiTheme="majorHAnsi" w:hAnsiTheme="majorHAnsi" w:cstheme="majorHAnsi"/>
-            <w:sz w:val="22"/>
-            <w:szCs w:val="22"/>
-          </w:rPr>
-          <w:t>clumsy_coder</w:t>
-        </w:r>
-        <w:proofErr w:type="spellEnd"/>
       </w:hyperlink>
       <w:r>
         <w:rPr>
@@ -126,23 +113,13 @@
         <w:t xml:space="preserve">Blog: </w:t>
       </w:r>
       <w:hyperlink r:id="rId10" w:history="1">
-        <w:proofErr w:type="spellStart"/>
         <w:r>
           <w:rPr>
             <w:rStyle w:val="Hyperlink"/>
             <w:sz w:val="22"/>
             <w:szCs w:val="22"/>
           </w:rPr>
-          <w:t>kaushaljoshi.dev</w:t>
-        </w:r>
-        <w:proofErr w:type="spellEnd"/>
-        <w:r>
-          <w:rPr>
-            <w:rStyle w:val="Hyperlink"/>
-            <w:sz w:val="22"/>
-            <w:szCs w:val="22"/>
-          </w:rPr>
-          <w:t>/blogs</w:t>
+          <w:t>kaushaljoshi.dev/blogs</w:t>
         </w:r>
       </w:hyperlink>
     </w:p>
@@ -407,7 +384,7 @@
           <w:sz w:val="24"/>
           <w:szCs w:val="24"/>
         </w:rPr>
-        <w:t>Freelance Technical Writer</w:t>
+        <w:t>Technical Writer</w:t>
       </w:r>
       <w:r>
         <w:rPr>
@@ -427,7 +404,6 @@
         </w:rPr>
         <w:t xml:space="preserve"> and </w:t>
       </w:r>
-      <w:proofErr w:type="gramStart"/>
       <w:r>
         <w:rPr>
           <w:rFonts w:asciiTheme="majorHAnsi" w:hAnsiTheme="majorHAnsi" w:cstheme="majorHAnsi"/>
@@ -446,19 +422,8 @@
           <w:sz w:val="24"/>
           <w:szCs w:val="24"/>
         </w:rPr>
-        <w:t xml:space="preserve"> </w:t>
-      </w:r>
-      <w:r>
-        <w:rPr>
-          <w:rFonts w:asciiTheme="majorHAnsi" w:hAnsiTheme="majorHAnsi" w:cstheme="majorHAnsi"/>
-          <w:b/>
-          <w:bCs/>
-          <w:sz w:val="24"/>
-          <w:szCs w:val="24"/>
-        </w:rPr>
-        <w:t>Source</w:t>
-      </w:r>
-      <w:proofErr w:type="gramEnd"/>
+        <w:t>-Source</w:t>
+      </w:r>
       <w:r>
         <w:rPr>
           <w:rFonts w:asciiTheme="majorHAnsi" w:hAnsiTheme="majorHAnsi" w:cstheme="majorHAnsi"/>
@@ -547,7 +512,7 @@
           <w:sz w:val="24"/>
           <w:szCs w:val="24"/>
         </w:rPr>
-        <w:t>Hacker Noon</w:t>
+        <w:t>The Dapp List</w:t>
       </w:r>
       <w:r>
         <w:rPr>
@@ -589,7 +554,248 @@
           <w:sz w:val="22"/>
           <w:szCs w:val="22"/>
         </w:rPr>
-        <w:t>Software Development Intern</w:t>
+        <w:t>Content Writer | Full-time</w:t>
+      </w:r>
+      <w:r>
+        <w:rPr>
+          <w:rFonts w:asciiTheme="majorHAnsi" w:hAnsiTheme="majorHAnsi" w:cstheme="majorHAnsi"/>
+          <w:i/>
+          <w:sz w:val="22"/>
+          <w:szCs w:val="22"/>
+        </w:rPr>
+        <w:tab/>
+      </w:r>
+      <w:r>
+        <w:rPr>
+          <w:rFonts w:asciiTheme="majorHAnsi" w:hAnsiTheme="majorHAnsi" w:cstheme="majorHAnsi"/>
+          <w:i/>
+          <w:sz w:val="22"/>
+          <w:szCs w:val="22"/>
+        </w:rPr>
+        <w:t>Nov</w:t>
+      </w:r>
+      <w:r>
+        <w:rPr>
+          <w:rFonts w:asciiTheme="majorHAnsi" w:hAnsiTheme="majorHAnsi" w:cstheme="majorHAnsi"/>
+          <w:i/>
+          <w:sz w:val="22"/>
+          <w:szCs w:val="22"/>
+        </w:rPr>
+        <w:t xml:space="preserve"> 2022 – </w:t>
+      </w:r>
+      <w:r>
+        <w:rPr>
+          <w:rFonts w:asciiTheme="majorHAnsi" w:hAnsiTheme="majorHAnsi" w:cstheme="majorHAnsi"/>
+          <w:i/>
+          <w:sz w:val="22"/>
+          <w:szCs w:val="22"/>
+        </w:rPr>
+        <w:t>Present</w:t>
+      </w:r>
+    </w:p>
+    <w:p>
+      <w:pPr>
+        <w:numPr>
+          <w:ilvl w:val="0"/>
+          <w:numId w:val="1"/>
+        </w:numPr>
+        <w:ind w:left="284" w:hanging="284"/>
+        <w:jc w:val="both"/>
+        <w:rPr>
+          <w:rFonts w:asciiTheme="majorHAnsi" w:hAnsiTheme="majorHAnsi" w:cstheme="majorHAnsi"/>
+          <w:sz w:val="22"/>
+          <w:szCs w:val="22"/>
+        </w:rPr>
+      </w:pPr>
+      <w:r>
+        <w:rPr>
+          <w:rFonts w:asciiTheme="majorHAnsi" w:hAnsiTheme="majorHAnsi" w:cstheme="majorHAnsi"/>
+          <w:sz w:val="22"/>
+          <w:szCs w:val="22"/>
+        </w:rPr>
+        <w:t xml:space="preserve">Responsible for writing blogs for the projects we launch through our Launchpad. </w:t>
+      </w:r>
+    </w:p>
+    <w:p>
+      <w:pPr>
+        <w:numPr>
+          <w:ilvl w:val="0"/>
+          <w:numId w:val="1"/>
+        </w:numPr>
+        <w:ind w:left="284" w:hanging="284"/>
+        <w:jc w:val="both"/>
+        <w:rPr>
+          <w:rFonts w:asciiTheme="majorHAnsi" w:hAnsiTheme="majorHAnsi" w:cstheme="majorHAnsi"/>
+          <w:sz w:val="22"/>
+          <w:szCs w:val="22"/>
+        </w:rPr>
+      </w:pPr>
+      <w:r>
+        <w:rPr>
+          <w:rFonts w:asciiTheme="majorHAnsi" w:hAnsiTheme="majorHAnsi" w:cstheme="majorHAnsi"/>
+          <w:sz w:val="22"/>
+          <w:szCs w:val="22"/>
+        </w:rPr>
+        <w:t>Writing blogs to educate Web3 enthusiasts about Web3 terms, concepts, and projects.</w:t>
+      </w:r>
+    </w:p>
+    <w:p>
+      <w:pPr>
+        <w:numPr>
+          <w:ilvl w:val="0"/>
+          <w:numId w:val="1"/>
+        </w:numPr>
+        <w:ind w:left="284" w:hanging="284"/>
+        <w:jc w:val="both"/>
+        <w:rPr>
+          <w:rFonts w:asciiTheme="majorHAnsi" w:hAnsiTheme="majorHAnsi" w:cstheme="majorHAnsi"/>
+          <w:sz w:val="22"/>
+          <w:szCs w:val="22"/>
+        </w:rPr>
+      </w:pPr>
+      <w:r>
+        <w:rPr>
+          <w:rFonts w:asciiTheme="majorHAnsi" w:hAnsiTheme="majorHAnsi" w:cstheme="majorHAnsi"/>
+          <w:sz w:val="22"/>
+          <w:szCs w:val="22"/>
+        </w:rPr>
+        <w:t>Managing a weekly newsletter that curates community and platform updates for community members.</w:t>
+      </w:r>
+    </w:p>
+    <w:p>
+      <w:pPr>
+        <w:numPr>
+          <w:ilvl w:val="0"/>
+          <w:numId w:val="1"/>
+        </w:numPr>
+        <w:ind w:left="284" w:hanging="284"/>
+        <w:jc w:val="both"/>
+        <w:rPr>
+          <w:rFonts w:asciiTheme="majorHAnsi" w:hAnsiTheme="majorHAnsi" w:cstheme="majorHAnsi"/>
+          <w:sz w:val="22"/>
+          <w:szCs w:val="22"/>
+        </w:rPr>
+      </w:pPr>
+      <w:r>
+        <w:rPr>
+          <w:rFonts w:asciiTheme="majorHAnsi" w:hAnsiTheme="majorHAnsi" w:cstheme="majorHAnsi"/>
+          <w:sz w:val="22"/>
+          <w:szCs w:val="22"/>
+        </w:rPr>
+        <w:t>Working closely with product and marketing team to update</w:t>
+      </w:r>
+      <w:r>
+        <w:rPr>
+          <w:rFonts w:asciiTheme="majorHAnsi" w:hAnsiTheme="majorHAnsi" w:cstheme="majorHAnsi"/>
+          <w:sz w:val="22"/>
+          <w:szCs w:val="22"/>
+        </w:rPr>
+        <w:t xml:space="preserve"> the copywriting of the website</w:t>
+      </w:r>
+      <w:r>
+        <w:rPr>
+          <w:rFonts w:asciiTheme="majorHAnsi" w:hAnsiTheme="majorHAnsi" w:cstheme="majorHAnsi"/>
+          <w:sz w:val="22"/>
+          <w:szCs w:val="22"/>
+        </w:rPr>
+        <w:t>.</w:t>
+      </w:r>
+    </w:p>
+    <w:p>
+      <w:pPr>
+        <w:tabs>
+          <w:tab w:val="right" w:pos="10080"/>
+        </w:tabs>
+        <w:spacing w:line="220" w:lineRule="auto"/>
+        <w:rPr>
+          <w:rFonts w:asciiTheme="majorHAnsi" w:hAnsiTheme="majorHAnsi" w:cstheme="majorHAnsi"/>
+          <w:b/>
+          <w:sz w:val="24"/>
+          <w:szCs w:val="24"/>
+        </w:rPr>
+      </w:pPr>
+    </w:p>
+    <w:p>
+      <w:pPr>
+        <w:tabs>
+          <w:tab w:val="right" w:pos="10080"/>
+        </w:tabs>
+        <w:spacing w:line="220" w:lineRule="auto"/>
+        <w:rPr>
+          <w:rFonts w:asciiTheme="majorHAnsi" w:hAnsiTheme="majorHAnsi" w:cstheme="majorHAnsi"/>
+          <w:b/>
+          <w:sz w:val="22"/>
+          <w:szCs w:val="22"/>
+        </w:rPr>
+      </w:pPr>
+      <w:r>
+        <w:rPr>
+          <w:rFonts w:asciiTheme="majorHAnsi" w:hAnsiTheme="majorHAnsi" w:cstheme="majorHAnsi"/>
+          <w:b/>
+          <w:sz w:val="24"/>
+          <w:szCs w:val="24"/>
+        </w:rPr>
+        <w:t>Hacker Noon</w:t>
+      </w:r>
+      <w:r>
+        <w:rPr>
+          <w:rFonts w:asciiTheme="majorHAnsi" w:hAnsiTheme="majorHAnsi" w:cstheme="majorHAnsi"/>
+          <w:b/>
+          <w:sz w:val="22"/>
+          <w:szCs w:val="22"/>
+        </w:rPr>
+        <w:tab/>
+        <w:t xml:space="preserve"> </w:t>
+      </w:r>
+      <w:r>
+        <w:rPr>
+          <w:rFonts w:asciiTheme="majorHAnsi" w:hAnsiTheme="majorHAnsi" w:cstheme="majorHAnsi"/>
+          <w:b/>
+          <w:sz w:val="24"/>
+          <w:szCs w:val="24"/>
+        </w:rPr>
+        <w:t>Remote</w:t>
+      </w:r>
+    </w:p>
+    <w:p>
+      <w:pPr>
+        <w:tabs>
+          <w:tab w:val="right" w:pos="10080"/>
+        </w:tabs>
+        <w:spacing w:line="220" w:lineRule="auto"/>
+        <w:rPr>
+          <w:rFonts w:asciiTheme="majorHAnsi" w:hAnsiTheme="majorHAnsi" w:cstheme="majorHAnsi"/>
+          <w:i/>
+          <w:sz w:val="22"/>
+          <w:szCs w:val="22"/>
+        </w:rPr>
+      </w:pPr>
+      <w:r>
+        <w:rPr>
+          <w:rFonts w:asciiTheme="majorHAnsi" w:hAnsiTheme="majorHAnsi" w:cstheme="majorHAnsi"/>
+          <w:i/>
+          <w:sz w:val="22"/>
+          <w:szCs w:val="22"/>
+        </w:rPr>
+        <w:t xml:space="preserve">Software Development </w:t>
+      </w:r>
+      <w:r>
+        <w:rPr>
+          <w:rFonts w:asciiTheme="majorHAnsi" w:hAnsiTheme="majorHAnsi" w:cstheme="majorHAnsi"/>
+          <w:i/>
+          <w:sz w:val="22"/>
+          <w:szCs w:val="22"/>
+        </w:rPr>
+        <w:t xml:space="preserve">| </w:t>
+      </w:r>
+      <w:r>
+        <w:rPr>
+          <w:rFonts w:asciiTheme="majorHAnsi" w:hAnsiTheme="majorHAnsi" w:cstheme="majorHAnsi"/>
+          <w:i/>
+          <w:sz w:val="22"/>
+          <w:szCs w:val="22"/>
+        </w:rPr>
+        <w:t>Intern</w:t>
       </w:r>
       <w:r>
         <w:rPr>
@@ -1146,7 +1352,23 @@
           <w:sz w:val="22"/>
           <w:szCs w:val="20"/>
         </w:rPr>
-        <w:t xml:space="preserve">Film Studies, Computer Hardware &amp; Consumer Electronics, </w:t>
+        <w:t xml:space="preserve">Film Studies, </w:t>
+      </w:r>
+      <w:r>
+        <w:rPr>
+          <w:rFonts w:asciiTheme="majorHAnsi" w:hAnsiTheme="majorHAnsi" w:cstheme="majorHAnsi"/>
+          <w:sz w:val="22"/>
+          <w:szCs w:val="20"/>
+        </w:rPr>
+        <w:t xml:space="preserve">History, </w:t>
+      </w:r>
+      <w:r>
+        <w:rPr>
+          <w:rFonts w:asciiTheme="majorHAnsi" w:hAnsiTheme="majorHAnsi" w:cstheme="majorHAnsi"/>
+          <w:sz w:val="22"/>
+          <w:szCs w:val="20"/>
+        </w:rPr>
+        <w:t xml:space="preserve">Computer Hardware &amp; Consumer Electronics, </w:t>
       </w:r>
       <w:r>
         <w:rPr>
@@ -1215,25 +1437,14 @@
           <w:szCs w:val="22"/>
         </w:rPr>
       </w:pPr>
-      <w:proofErr w:type="spellStart"/>
-      <w:r>
-        <w:rPr>
-          <w:rFonts w:asciiTheme="majorHAnsi" w:hAnsiTheme="majorHAnsi" w:cstheme="majorHAnsi"/>
-          <w:b/>
-          <w:sz w:val="24"/>
-          <w:szCs w:val="24"/>
-        </w:rPr>
-        <w:t>Vidyalankar</w:t>
-      </w:r>
-      <w:proofErr w:type="spellEnd"/>
-      <w:r>
-        <w:rPr>
-          <w:rFonts w:asciiTheme="majorHAnsi" w:hAnsiTheme="majorHAnsi" w:cstheme="majorHAnsi"/>
-          <w:b/>
-          <w:sz w:val="24"/>
-          <w:szCs w:val="24"/>
-        </w:rPr>
-        <w:t xml:space="preserve"> Institute of Technology</w:t>
+      <w:r>
+        <w:rPr>
+          <w:rFonts w:asciiTheme="majorHAnsi" w:hAnsiTheme="majorHAnsi" w:cstheme="majorHAnsi"/>
+          <w:b/>
+          <w:sz w:val="24"/>
+          <w:szCs w:val="24"/>
+        </w:rPr>
+        <w:t>Vidyalankar Institute of Technology</w:t>
       </w:r>
       <w:r>
         <w:rPr>
@@ -1266,7 +1477,6 @@
           <w:szCs w:val="22"/>
         </w:rPr>
       </w:pPr>
-      <w:proofErr w:type="gramStart"/>
       <w:r>
         <w:rPr>
           <w:rFonts w:asciiTheme="majorHAnsi" w:hAnsiTheme="majorHAnsi" w:cstheme="majorHAnsi"/>
@@ -1274,17 +1484,7 @@
           <w:sz w:val="22"/>
           <w:szCs w:val="22"/>
         </w:rPr>
-        <w:t>Bachelor’s</w:t>
-      </w:r>
-      <w:proofErr w:type="gramEnd"/>
-      <w:r>
-        <w:rPr>
-          <w:rFonts w:asciiTheme="majorHAnsi" w:hAnsiTheme="majorHAnsi" w:cstheme="majorHAnsi"/>
-          <w:i/>
-          <w:sz w:val="22"/>
-          <w:szCs w:val="22"/>
-        </w:rPr>
-        <w:t xml:space="preserve"> in Computer Engineering</w:t>
+        <w:t>Bachelor’s in Computer Engineering</w:t>
       </w:r>
       <w:r>
         <w:rPr>
@@ -1430,45 +1630,14 @@
           <w:szCs w:val="22"/>
         </w:rPr>
       </w:pPr>
-      <w:proofErr w:type="spellStart"/>
-      <w:r>
-        <w:rPr>
-          <w:rFonts w:asciiTheme="majorHAnsi" w:hAnsiTheme="majorHAnsi" w:cstheme="majorHAnsi"/>
-          <w:b/>
-          <w:sz w:val="24"/>
-          <w:szCs w:val="24"/>
-        </w:rPr>
-        <w:t>ReactPlay</w:t>
-      </w:r>
-      <w:proofErr w:type="spellEnd"/>
-      <w:r>
-        <w:rPr>
-          <w:rFonts w:asciiTheme="majorHAnsi" w:hAnsiTheme="majorHAnsi" w:cstheme="majorHAnsi"/>
-          <w:b/>
-          <w:sz w:val="24"/>
-          <w:szCs w:val="24"/>
-        </w:rPr>
-        <w:t xml:space="preserve"> </w:t>
-      </w:r>
-      <w:proofErr w:type="gramStart"/>
-      <w:r>
-        <w:rPr>
-          <w:rFonts w:asciiTheme="majorHAnsi" w:hAnsiTheme="majorHAnsi" w:cstheme="majorHAnsi"/>
-          <w:b/>
-          <w:sz w:val="24"/>
-          <w:szCs w:val="24"/>
-        </w:rPr>
-        <w:t>Open Source</w:t>
-      </w:r>
-      <w:proofErr w:type="gramEnd"/>
-      <w:r>
-        <w:rPr>
-          <w:rFonts w:asciiTheme="majorHAnsi" w:hAnsiTheme="majorHAnsi" w:cstheme="majorHAnsi"/>
-          <w:b/>
-          <w:sz w:val="24"/>
-          <w:szCs w:val="24"/>
-        </w:rPr>
-        <w:t xml:space="preserve"> Community</w:t>
+      <w:r>
+        <w:rPr>
+          <w:rFonts w:asciiTheme="majorHAnsi" w:hAnsiTheme="majorHAnsi" w:cstheme="majorHAnsi"/>
+          <w:b/>
+          <w:sz w:val="24"/>
+          <w:szCs w:val="24"/>
+        </w:rPr>
+        <w:t>ReactPlay Open Source Community</w:t>
       </w:r>
       <w:r>
         <w:rPr>
@@ -1598,7 +1767,7 @@
           <w:sz w:val="22"/>
           <w:szCs w:val="22"/>
         </w:rPr>
-        <w:t>Reviewing pull requests, helping newcomers with open source, react and web technologies.</w:t>
+        <w:t>Managing the ReactPlay Blog</w:t>
       </w:r>
     </w:p>
     <w:p>
@@ -1621,8 +1790,41 @@
           <w:sz w:val="22"/>
           <w:szCs w:val="22"/>
         </w:rPr>
+        <w:t>Reviewing pull requests, helping newcomers with open source, react and web technologies.</w:t>
+      </w:r>
+    </w:p>
+    <w:p>
+      <w:pPr>
+        <w:numPr>
+          <w:ilvl w:val="0"/>
+          <w:numId w:val="1"/>
+        </w:numPr>
+        <w:ind w:left="284" w:hanging="284"/>
+        <w:jc w:val="both"/>
+        <w:rPr>
+          <w:rFonts w:asciiTheme="majorHAnsi" w:hAnsiTheme="majorHAnsi" w:cstheme="majorHAnsi"/>
+          <w:sz w:val="22"/>
+          <w:szCs w:val="22"/>
+        </w:rPr>
+      </w:pPr>
+      <w:r>
+        <w:rPr>
+          <w:rFonts w:asciiTheme="majorHAnsi" w:hAnsiTheme="majorHAnsi" w:cstheme="majorHAnsi"/>
+          <w:sz w:val="22"/>
+          <w:szCs w:val="22"/>
+        </w:rPr>
         <w:t>Organizing hackathon, writing informative blogs, and hosting events to spread more awareness.</w:t>
       </w:r>
+    </w:p>
+    <w:p>
+      <w:pPr>
+        <w:jc w:val="both"/>
+        <w:rPr>
+          <w:b/>
+          <w:sz w:val="22"/>
+          <w:szCs w:val="22"/>
+        </w:rPr>
+      </w:pPr>
     </w:p>
     <w:p>
       <w:pPr>
@@ -1638,36 +1840,13 @@
           <w:szCs w:val="22"/>
         </w:rPr>
       </w:pPr>
-    </w:p>
-    <w:p>
-      <w:pPr>
-        <w:pBdr>
-          <w:bottom w:val="single" w:sz="4" w:space="1" w:color="000000"/>
-        </w:pBdr>
-        <w:tabs>
-          <w:tab w:val="right" w:pos="10627"/>
-        </w:tabs>
-        <w:rPr>
-          <w:b/>
-          <w:sz w:val="22"/>
-          <w:szCs w:val="22"/>
-        </w:rPr>
-      </w:pPr>
-      <w:r>
-        <w:rPr>
-          <w:b/>
-          <w:sz w:val="22"/>
-          <w:szCs w:val="22"/>
-        </w:rPr>
-        <w:t>A</w:t>
-      </w:r>
-      <w:r>
-        <w:rPr>
-          <w:b/>
-          <w:sz w:val="22"/>
-          <w:szCs w:val="22"/>
-        </w:rPr>
-        <w:t>CHIEVEMENTS</w:t>
+      <w:r>
+        <w:rPr>
+          <w:b/>
+          <w:sz w:val="22"/>
+          <w:szCs w:val="22"/>
+        </w:rPr>
+        <w:t>ACHIEVEMENTS</w:t>
       </w:r>
     </w:p>
     <w:p>
@@ -1731,23 +1910,7 @@
           <w:sz w:val="22"/>
           <w:szCs w:val="22"/>
         </w:rPr>
-        <w:t xml:space="preserve">One of the four finalists out of </w:t>
-      </w:r>
-      <w:r>
-        <w:rPr>
-          <w:rFonts w:asciiTheme="majorHAnsi" w:hAnsiTheme="majorHAnsi" w:cstheme="majorHAnsi"/>
-          <w:sz w:val="22"/>
-          <w:szCs w:val="22"/>
-        </w:rPr>
-        <w:t>83</w:t>
-      </w:r>
-      <w:r>
-        <w:rPr>
-          <w:rFonts w:asciiTheme="majorHAnsi" w:hAnsiTheme="majorHAnsi" w:cstheme="majorHAnsi"/>
-          <w:sz w:val="22"/>
-          <w:szCs w:val="22"/>
-        </w:rPr>
-        <w:t xml:space="preserve"> teams across the nation.</w:t>
+        <w:t>One of the four finalists out of 83 teams across the nation.</w:t>
       </w:r>
     </w:p>
     <w:p>
@@ -1770,15 +1933,7 @@
           <w:sz w:val="22"/>
           <w:szCs w:val="22"/>
         </w:rPr>
-        <w:t xml:space="preserve">Developed a prototype for AICTE </w:t>
-      </w:r>
-      <w:r>
-        <w:rPr>
-          <w:rFonts w:asciiTheme="majorHAnsi" w:hAnsiTheme="majorHAnsi" w:cstheme="majorHAnsi"/>
-          <w:sz w:val="22"/>
-          <w:szCs w:val="22"/>
-        </w:rPr>
-        <w:t>under Smart Education.</w:t>
+        <w:t>Developed a prototype for AICTE under Smart Education.</w:t>
       </w:r>
     </w:p>
     <w:p>
@@ -1788,7 +1943,7 @@
           <w:numId w:val="1"/>
         </w:numPr>
         <w:pBdr>
-          <w:bottom w:val="single" w:sz="4" w:space="1" w:color="000000"/>
+          <w:bottom w:val="single" w:sz="4" w:space="19" w:color="000000"/>
         </w:pBdr>
         <w:ind w:left="284" w:hanging="284"/>
         <w:jc w:val="both"/>
@@ -1812,389 +1967,24 @@
           <w:sz w:val="22"/>
           <w:szCs w:val="22"/>
         </w:rPr>
-        <w:t xml:space="preserve">integrated platform for projects taken up by the students </w:t>
-      </w:r>
-      <w:r>
-        <w:rPr>
-          <w:rFonts w:asciiTheme="majorHAnsi" w:hAnsiTheme="majorHAnsi" w:cstheme="majorHAnsi"/>
-          <w:sz w:val="22"/>
-          <w:szCs w:val="22"/>
-        </w:rPr>
-        <w:t>at</w:t>
-      </w:r>
-      <w:r>
-        <w:rPr>
-          <w:rFonts w:asciiTheme="majorHAnsi" w:hAnsiTheme="majorHAnsi" w:cstheme="majorHAnsi"/>
-          <w:sz w:val="22"/>
-          <w:szCs w:val="22"/>
-        </w:rPr>
-        <w:t xml:space="preserve"> various universities/colleges.</w:t>
-      </w:r>
-    </w:p>
-    <w:p>
-      <w:pPr>
-        <w:pBdr>
-          <w:bottom w:val="single" w:sz="4" w:space="1" w:color="000000"/>
-        </w:pBdr>
-        <w:jc w:val="both"/>
-        <w:rPr>
-          <w:rFonts w:asciiTheme="majorHAnsi" w:hAnsiTheme="majorHAnsi" w:cstheme="majorHAnsi"/>
-          <w:sz w:val="22"/>
-          <w:szCs w:val="22"/>
-        </w:rPr>
-      </w:pPr>
-    </w:p>
-    <w:p>
-      <w:pPr>
-        <w:pBdr>
-          <w:bottom w:val="single" w:sz="4" w:space="1" w:color="000000"/>
-        </w:pBdr>
-        <w:tabs>
-          <w:tab w:val="right" w:pos="10627"/>
-        </w:tabs>
-        <w:rPr>
-          <w:b/>
-          <w:sz w:val="22"/>
-          <w:szCs w:val="22"/>
-        </w:rPr>
-      </w:pPr>
-      <w:r>
-        <w:rPr>
-          <w:b/>
-          <w:sz w:val="22"/>
-          <w:szCs w:val="22"/>
-        </w:rPr>
-        <w:t>LEADERSHIP EXPERIENCE</w:t>
-      </w:r>
-    </w:p>
-    <w:p>
-      <w:pPr>
-        <w:tabs>
-          <w:tab w:val="right" w:pos="10080"/>
-        </w:tabs>
-        <w:spacing w:line="220" w:lineRule="auto"/>
-        <w:rPr>
-          <w:rFonts w:asciiTheme="majorHAnsi" w:hAnsiTheme="majorHAnsi" w:cstheme="majorHAnsi"/>
-          <w:b/>
-          <w:sz w:val="22"/>
-          <w:szCs w:val="22"/>
-        </w:rPr>
-      </w:pPr>
-      <w:r>
-        <w:rPr>
-          <w:rFonts w:asciiTheme="majorHAnsi" w:hAnsiTheme="majorHAnsi" w:cstheme="majorHAnsi"/>
-          <w:b/>
-          <w:sz w:val="24"/>
-          <w:szCs w:val="24"/>
-        </w:rPr>
-        <w:t>Association for Computing Machinery</w:t>
-      </w:r>
-      <w:r>
-        <w:rPr>
-          <w:rFonts w:asciiTheme="majorHAnsi" w:hAnsiTheme="majorHAnsi" w:cstheme="majorHAnsi"/>
-          <w:b/>
-          <w:sz w:val="24"/>
-          <w:szCs w:val="24"/>
-        </w:rPr>
-        <w:t xml:space="preserve"> (ACM)</w:t>
-      </w:r>
-      <w:r>
-        <w:rPr>
-          <w:rFonts w:asciiTheme="majorHAnsi" w:hAnsiTheme="majorHAnsi" w:cstheme="majorHAnsi"/>
-          <w:b/>
-          <w:sz w:val="22"/>
-          <w:szCs w:val="22"/>
-        </w:rPr>
-        <w:tab/>
+        <w:t>integrated platform for projects taken up by the students at various universities/colleges</w:t>
+      </w:r>
+      <w:r>
+        <w:rPr>
+          <w:rFonts w:asciiTheme="majorHAnsi" w:hAnsiTheme="majorHAnsi" w:cstheme="majorHAnsi"/>
+          <w:sz w:val="22"/>
+          <w:szCs w:val="22"/>
+        </w:rPr>
+        <w:t>.</w:t>
+      </w:r>
+      <w:r>
+        <w:rPr>
+          <w:rFonts w:asciiTheme="majorHAnsi" w:hAnsiTheme="majorHAnsi" w:cstheme="majorHAnsi"/>
+          <w:b/>
+          <w:sz w:val="22"/>
+          <w:szCs w:val="22"/>
+        </w:rPr>
         <w:t xml:space="preserve"> </w:t>
-      </w:r>
-    </w:p>
-    <w:p>
-      <w:pPr>
-        <w:tabs>
-          <w:tab w:val="right" w:pos="10080"/>
-        </w:tabs>
-        <w:spacing w:line="220" w:lineRule="auto"/>
-        <w:rPr>
-          <w:rFonts w:asciiTheme="majorHAnsi" w:hAnsiTheme="majorHAnsi" w:cstheme="majorHAnsi"/>
-          <w:i/>
-          <w:sz w:val="22"/>
-          <w:szCs w:val="22"/>
-        </w:rPr>
-      </w:pPr>
-      <w:r>
-        <w:rPr>
-          <w:rFonts w:asciiTheme="majorHAnsi" w:hAnsiTheme="majorHAnsi" w:cstheme="majorHAnsi"/>
-          <w:i/>
-          <w:sz w:val="22"/>
-          <w:szCs w:val="22"/>
-        </w:rPr>
-        <w:t>Technical Head</w:t>
-      </w:r>
-      <w:r>
-        <w:rPr>
-          <w:rFonts w:asciiTheme="majorHAnsi" w:hAnsiTheme="majorHAnsi" w:cstheme="majorHAnsi"/>
-          <w:i/>
-          <w:sz w:val="22"/>
-          <w:szCs w:val="22"/>
-        </w:rPr>
-        <w:tab/>
-      </w:r>
-      <w:r>
-        <w:rPr>
-          <w:rFonts w:asciiTheme="majorHAnsi" w:hAnsiTheme="majorHAnsi" w:cstheme="majorHAnsi"/>
-          <w:i/>
-          <w:sz w:val="22"/>
-          <w:szCs w:val="22"/>
-        </w:rPr>
-        <w:t>Academic Year 2021-22</w:t>
-      </w:r>
-    </w:p>
-    <w:p>
-      <w:pPr>
-        <w:numPr>
-          <w:ilvl w:val="0"/>
-          <w:numId w:val="1"/>
-        </w:numPr>
-        <w:ind w:left="284" w:hanging="284"/>
-        <w:jc w:val="both"/>
-        <w:rPr>
-          <w:rFonts w:asciiTheme="majorHAnsi" w:hAnsiTheme="majorHAnsi" w:cstheme="majorHAnsi"/>
-          <w:sz w:val="22"/>
-          <w:szCs w:val="22"/>
-        </w:rPr>
-      </w:pPr>
-      <w:r>
-        <w:rPr>
-          <w:rFonts w:asciiTheme="majorHAnsi" w:hAnsiTheme="majorHAnsi" w:cstheme="majorHAnsi"/>
-          <w:sz w:val="22"/>
-          <w:szCs w:val="22"/>
-        </w:rPr>
-        <w:t xml:space="preserve">Managed technical responsibilities during </w:t>
-      </w:r>
-      <w:r>
-        <w:rPr>
-          <w:rFonts w:asciiTheme="majorHAnsi" w:hAnsiTheme="majorHAnsi" w:cstheme="majorHAnsi"/>
-          <w:sz w:val="22"/>
-          <w:szCs w:val="22"/>
-        </w:rPr>
-        <w:t>three</w:t>
-      </w:r>
-      <w:r>
-        <w:rPr>
-          <w:rFonts w:asciiTheme="majorHAnsi" w:hAnsiTheme="majorHAnsi" w:cstheme="majorHAnsi"/>
-          <w:sz w:val="22"/>
-          <w:szCs w:val="22"/>
-        </w:rPr>
-        <w:t xml:space="preserve"> events attended by</w:t>
-      </w:r>
-      <w:r>
-        <w:rPr>
-          <w:rFonts w:asciiTheme="majorHAnsi" w:hAnsiTheme="majorHAnsi" w:cstheme="majorHAnsi"/>
-          <w:sz w:val="22"/>
-          <w:szCs w:val="22"/>
-        </w:rPr>
-        <w:t xml:space="preserve"> 1000+</w:t>
-      </w:r>
-      <w:r>
-        <w:rPr>
-          <w:rFonts w:asciiTheme="majorHAnsi" w:hAnsiTheme="majorHAnsi" w:cstheme="majorHAnsi"/>
-          <w:sz w:val="22"/>
-          <w:szCs w:val="22"/>
-        </w:rPr>
-        <w:t xml:space="preserve"> </w:t>
-      </w:r>
-      <w:r>
-        <w:rPr>
-          <w:rFonts w:asciiTheme="majorHAnsi" w:hAnsiTheme="majorHAnsi" w:cstheme="majorHAnsi"/>
-          <w:sz w:val="22"/>
-          <w:szCs w:val="22"/>
-        </w:rPr>
-        <w:t>student</w:t>
-      </w:r>
-      <w:r>
-        <w:rPr>
-          <w:rFonts w:asciiTheme="majorHAnsi" w:hAnsiTheme="majorHAnsi" w:cstheme="majorHAnsi"/>
-          <w:sz w:val="22"/>
-          <w:szCs w:val="22"/>
-        </w:rPr>
-        <w:t>s</w:t>
-      </w:r>
-      <w:r>
-        <w:rPr>
-          <w:rFonts w:asciiTheme="majorHAnsi" w:hAnsiTheme="majorHAnsi" w:cstheme="majorHAnsi"/>
-          <w:sz w:val="22"/>
-          <w:szCs w:val="22"/>
-        </w:rPr>
-        <w:t>.</w:t>
-      </w:r>
-      <w:r>
-        <w:rPr>
-          <w:rFonts w:asciiTheme="majorHAnsi" w:hAnsiTheme="majorHAnsi" w:cstheme="majorHAnsi"/>
-          <w:sz w:val="22"/>
-          <w:szCs w:val="22"/>
-        </w:rPr>
-        <w:t xml:space="preserve"> </w:t>
-      </w:r>
-      <w:r>
-        <w:rPr>
-          <w:rFonts w:asciiTheme="majorHAnsi" w:hAnsiTheme="majorHAnsi" w:cstheme="majorHAnsi"/>
-          <w:sz w:val="22"/>
-          <w:szCs w:val="22"/>
-        </w:rPr>
-        <w:t xml:space="preserve"> </w:t>
-      </w:r>
-    </w:p>
-    <w:p>
-      <w:pPr>
-        <w:numPr>
-          <w:ilvl w:val="0"/>
-          <w:numId w:val="1"/>
-        </w:numPr>
-        <w:ind w:left="284" w:hanging="284"/>
-        <w:jc w:val="both"/>
-        <w:rPr>
-          <w:rFonts w:asciiTheme="majorHAnsi" w:hAnsiTheme="majorHAnsi" w:cstheme="majorHAnsi"/>
-          <w:sz w:val="22"/>
-          <w:szCs w:val="22"/>
-        </w:rPr>
-      </w:pPr>
-      <w:r>
-        <w:rPr>
-          <w:rFonts w:asciiTheme="majorHAnsi" w:hAnsiTheme="majorHAnsi" w:cstheme="majorHAnsi"/>
-          <w:sz w:val="22"/>
-          <w:szCs w:val="22"/>
-        </w:rPr>
-        <w:t xml:space="preserve">Maintained a </w:t>
-      </w:r>
-      <w:r>
-        <w:rPr>
-          <w:rFonts w:asciiTheme="majorHAnsi" w:hAnsiTheme="majorHAnsi" w:cstheme="majorHAnsi"/>
-          <w:sz w:val="22"/>
-          <w:szCs w:val="22"/>
-        </w:rPr>
-        <w:t xml:space="preserve">group of 250+ enthusiast students and posted valuable technical content. </w:t>
-      </w:r>
-    </w:p>
-    <w:p>
-      <w:pPr>
-        <w:tabs>
-          <w:tab w:val="right" w:pos="10080"/>
-        </w:tabs>
-        <w:spacing w:line="220" w:lineRule="auto"/>
-        <w:rPr>
-          <w:rFonts w:asciiTheme="majorHAnsi" w:hAnsiTheme="majorHAnsi" w:cstheme="majorHAnsi"/>
-          <w:b/>
-          <w:sz w:val="22"/>
-          <w:szCs w:val="22"/>
-        </w:rPr>
-      </w:pPr>
-      <w:r>
-        <w:rPr>
-          <w:rFonts w:asciiTheme="majorHAnsi" w:hAnsiTheme="majorHAnsi" w:cstheme="majorHAnsi"/>
-          <w:b/>
-          <w:sz w:val="24"/>
-          <w:szCs w:val="24"/>
-        </w:rPr>
-        <w:t>Computer Engineering Students Association</w:t>
-      </w:r>
-      <w:r>
-        <w:rPr>
-          <w:rFonts w:asciiTheme="majorHAnsi" w:hAnsiTheme="majorHAnsi" w:cstheme="majorHAnsi"/>
-          <w:b/>
-          <w:sz w:val="24"/>
-          <w:szCs w:val="24"/>
-        </w:rPr>
-        <w:t xml:space="preserve"> (COESA)</w:t>
-      </w:r>
-      <w:r>
-        <w:rPr>
-          <w:rFonts w:asciiTheme="majorHAnsi" w:hAnsiTheme="majorHAnsi" w:cstheme="majorHAnsi"/>
-          <w:b/>
-          <w:sz w:val="22"/>
-          <w:szCs w:val="22"/>
-        </w:rPr>
-        <w:tab/>
-        <w:t xml:space="preserve"> </w:t>
-      </w:r>
-    </w:p>
-    <w:p>
-      <w:pPr>
-        <w:tabs>
-          <w:tab w:val="right" w:pos="10080"/>
-        </w:tabs>
-        <w:spacing w:line="220" w:lineRule="auto"/>
-        <w:rPr>
-          <w:rFonts w:asciiTheme="majorHAnsi" w:hAnsiTheme="majorHAnsi" w:cstheme="majorHAnsi"/>
-          <w:i/>
-          <w:sz w:val="22"/>
-          <w:szCs w:val="22"/>
-        </w:rPr>
-      </w:pPr>
-      <w:r>
-        <w:rPr>
-          <w:rFonts w:asciiTheme="majorHAnsi" w:hAnsiTheme="majorHAnsi" w:cstheme="majorHAnsi"/>
-          <w:i/>
-          <w:sz w:val="22"/>
-          <w:szCs w:val="22"/>
-        </w:rPr>
-        <w:t>Head of Panel</w:t>
-      </w:r>
-      <w:r>
-        <w:rPr>
-          <w:rFonts w:asciiTheme="majorHAnsi" w:hAnsiTheme="majorHAnsi" w:cstheme="majorHAnsi"/>
-          <w:i/>
-          <w:sz w:val="22"/>
-          <w:szCs w:val="22"/>
-        </w:rPr>
-        <w:tab/>
-        <w:t>Academic Year 2019-20</w:t>
-      </w:r>
-    </w:p>
-    <w:p>
-      <w:pPr>
-        <w:numPr>
-          <w:ilvl w:val="0"/>
-          <w:numId w:val="3"/>
-        </w:numPr>
-        <w:ind w:left="284" w:hanging="284"/>
-        <w:jc w:val="both"/>
-        <w:rPr>
-          <w:rFonts w:asciiTheme="majorHAnsi" w:hAnsiTheme="majorHAnsi" w:cstheme="majorHAnsi"/>
-          <w:sz w:val="22"/>
-          <w:szCs w:val="22"/>
-        </w:rPr>
-      </w:pPr>
-      <w:r>
-        <w:rPr>
-          <w:rFonts w:asciiTheme="majorHAnsi" w:hAnsiTheme="majorHAnsi" w:cstheme="majorHAnsi"/>
-          <w:sz w:val="22"/>
-          <w:szCs w:val="22"/>
-        </w:rPr>
-        <w:t>Organized a state level two day ‘TechKnow’ where participation count was the highest in the history of COESA.</w:t>
-      </w:r>
-    </w:p>
-    <w:p>
-      <w:pPr>
-        <w:numPr>
-          <w:ilvl w:val="0"/>
-          <w:numId w:val="3"/>
-        </w:numPr>
-        <w:ind w:left="284" w:hanging="284"/>
-        <w:jc w:val="both"/>
-        <w:rPr>
-          <w:rFonts w:asciiTheme="majorHAnsi" w:hAnsiTheme="majorHAnsi" w:cstheme="majorHAnsi"/>
-          <w:sz w:val="22"/>
-          <w:szCs w:val="22"/>
-        </w:rPr>
-      </w:pPr>
-      <w:r>
-        <w:rPr>
-          <w:rFonts w:asciiTheme="majorHAnsi" w:hAnsiTheme="majorHAnsi" w:cstheme="majorHAnsi"/>
-          <w:sz w:val="22"/>
-          <w:szCs w:val="22"/>
-        </w:rPr>
-        <w:t>Handled the team of eight departments and established a flow between the team and the faculty.</w:t>
       </w:r>
     </w:p>
     <w:sectPr>

</xml_diff>